<commit_message>
Write-up summary with Tableau demo
</commit_message>
<xml_diff>
--- a/Summary - Mexican Restaurant Yelp Reviews.docx
+++ b/Summary - Mexican Restaurant Yelp Reviews.docx
@@ -82,6 +82,62 @@
       <w:pPr>
         <w:rPr>
           <w:rFonts w:asciiTheme="majorHAnsi" w:hAnsiTheme="majorHAnsi" w:cstheme="majorHAnsi"/>
+        </w:rPr>
+      </w:pPr>
+      <w:r>
+        <w:rPr>
+          <w:rFonts w:asciiTheme="majorHAnsi" w:hAnsiTheme="majorHAnsi" w:cstheme="majorHAnsi"/>
+        </w:rPr>
+        <w:t>Yelp provides a wealth of information that can be used by both consumers and business owners to understand the business, as well as customer experiences.  One important aspect of a Yelp page is the customer reviews.  As a business becomes more popular, the more reviews it receives.  However, as the number of reviews grows, it becomes difficult to read through it all and to get a full picture of the customer experience.  By performing natural language processing on Yelp reviews, and providing sentiment analysis and topic modeling, this project has two goals:</w:t>
+      </w:r>
+    </w:p>
+    <w:p>
+      <w:pPr>
+        <w:pStyle w:val="ListParagraph"/>
+        <w:numPr>
+          <w:ilvl w:val="0"/>
+          <w:numId w:val="5"/>
+        </w:numPr>
+        <w:rPr>
+          <w:rFonts w:asciiTheme="majorHAnsi" w:hAnsiTheme="majorHAnsi" w:cstheme="majorHAnsi"/>
+        </w:rPr>
+      </w:pPr>
+      <w:r>
+        <w:rPr>
+          <w:rFonts w:asciiTheme="majorHAnsi" w:hAnsiTheme="majorHAnsi" w:cstheme="majorHAnsi"/>
+        </w:rPr>
+        <w:t>To make it easier for customers to make restaurant decisions.</w:t>
+      </w:r>
+    </w:p>
+    <w:p>
+      <w:pPr>
+        <w:pStyle w:val="ListParagraph"/>
+        <w:numPr>
+          <w:ilvl w:val="0"/>
+          <w:numId w:val="5"/>
+        </w:numPr>
+        <w:rPr>
+          <w:rFonts w:asciiTheme="majorHAnsi" w:hAnsiTheme="majorHAnsi" w:cstheme="majorHAnsi"/>
+        </w:rPr>
+      </w:pPr>
+      <w:r>
+        <w:rPr>
+          <w:rFonts w:asciiTheme="majorHAnsi" w:hAnsiTheme="majorHAnsi" w:cstheme="majorHAnsi"/>
+        </w:rPr>
+        <w:t>To allow restaurants to action off of customer reviews.</w:t>
+      </w:r>
+    </w:p>
+    <w:p>
+      <w:pPr>
+        <w:rPr>
+          <w:rFonts w:asciiTheme="majorHAnsi" w:hAnsiTheme="majorHAnsi" w:cstheme="majorHAnsi"/>
+        </w:rPr>
+      </w:pPr>
+    </w:p>
+    <w:p>
+      <w:pPr>
+        <w:rPr>
+          <w:rFonts w:asciiTheme="majorHAnsi" w:hAnsiTheme="majorHAnsi" w:cstheme="majorHAnsi"/>
           <w:sz w:val="32"/>
           <w:szCs w:val="32"/>
         </w:rPr>
@@ -99,8 +155,6 @@
       <w:pPr>
         <w:rPr>
           <w:rFonts w:asciiTheme="majorHAnsi" w:hAnsiTheme="majorHAnsi" w:cstheme="majorHAnsi"/>
-          <w:sz w:val="32"/>
-          <w:szCs w:val="32"/>
         </w:rPr>
       </w:pPr>
     </w:p>
@@ -116,7 +170,7 @@
         </w:rPr>
         <w:t xml:space="preserve">The data for this project was retrieved from the </w:t>
       </w:r>
-      <w:hyperlink r:id="rId4" w:history="1">
+      <w:hyperlink r:id="rId5" w:history="1">
         <w:r>
           <w:rPr>
             <w:rStyle w:val="Hyperlink"/>
@@ -217,27 +271,1370 @@
         </w:rPr>
         <w:t>Sentiment Analysis</w:t>
       </w:r>
-      <w:bookmarkStart w:id="0" w:name="_GoBack"/>
-      <w:bookmarkEnd w:id="0"/>
-    </w:p>
-    <w:p>
-      <w:pPr>
-        <w:rPr>
-          <w:rFonts w:asciiTheme="majorHAnsi" w:hAnsiTheme="majorHAnsi" w:cstheme="majorHAnsi"/>
-        </w:rPr>
-      </w:pPr>
-    </w:p>
-    <w:p>
-      <w:pPr>
-        <w:rPr>
-          <w:rFonts w:asciiTheme="majorHAnsi" w:hAnsiTheme="majorHAnsi" w:cstheme="majorHAnsi"/>
-        </w:rPr>
-      </w:pPr>
-      <w:r>
-        <w:rPr>
-          <w:rFonts w:asciiTheme="majorHAnsi" w:hAnsiTheme="majorHAnsi" w:cstheme="majorHAnsi"/>
-        </w:rPr>
-        <w:t>Sentiment Analysis</w:t>
+    </w:p>
+    <w:p>
+      <w:pPr>
+        <w:rPr>
+          <w:rFonts w:asciiTheme="majorHAnsi" w:hAnsiTheme="majorHAnsi" w:cstheme="majorHAnsi"/>
+        </w:rPr>
+      </w:pPr>
+    </w:p>
+    <w:p>
+      <w:pPr>
+        <w:rPr>
+          <w:rFonts w:asciiTheme="majorHAnsi" w:hAnsiTheme="majorHAnsi" w:cstheme="majorHAnsi"/>
+        </w:rPr>
+      </w:pPr>
+      <w:r>
+        <w:rPr>
+          <w:rFonts w:asciiTheme="majorHAnsi" w:hAnsiTheme="majorHAnsi" w:cstheme="majorHAnsi"/>
+        </w:rPr>
+        <w:t xml:space="preserve">Performing sentiment analysis required using both unsupervised and supervised learning.  First, I pre-processed the text data by removing punctuation, stop words, numbers, and converted everything to lowercase.  I then converted the text documents into a matrix of token counts using </w:t>
+      </w:r>
+      <w:proofErr w:type="spellStart"/>
+      <w:r>
+        <w:rPr>
+          <w:rFonts w:asciiTheme="majorHAnsi" w:hAnsiTheme="majorHAnsi" w:cstheme="majorHAnsi"/>
+        </w:rPr>
+        <w:t>CountVectorizer</w:t>
+      </w:r>
+      <w:proofErr w:type="spellEnd"/>
+      <w:r>
+        <w:rPr>
+          <w:rFonts w:asciiTheme="majorHAnsi" w:hAnsiTheme="majorHAnsi" w:cstheme="majorHAnsi"/>
+        </w:rPr>
+        <w:t>.</w:t>
+      </w:r>
+    </w:p>
+    <w:p>
+      <w:pPr>
+        <w:rPr>
+          <w:rFonts w:asciiTheme="majorHAnsi" w:hAnsiTheme="majorHAnsi" w:cstheme="majorHAnsi"/>
+        </w:rPr>
+      </w:pPr>
+    </w:p>
+    <w:p>
+      <w:pPr>
+        <w:rPr>
+          <w:rFonts w:asciiTheme="majorHAnsi" w:hAnsiTheme="majorHAnsi" w:cstheme="majorHAnsi"/>
+        </w:rPr>
+      </w:pPr>
+      <w:r>
+        <w:rPr>
+          <w:rFonts w:asciiTheme="majorHAnsi" w:hAnsiTheme="majorHAnsi" w:cstheme="majorHAnsi"/>
+        </w:rPr>
+        <w:t xml:space="preserve">Once my data was ready for supervised learning, I trained the data only on the </w:t>
+      </w:r>
+      <w:proofErr w:type="gramStart"/>
+      <w:r>
+        <w:rPr>
+          <w:rFonts w:asciiTheme="majorHAnsi" w:hAnsiTheme="majorHAnsi" w:cstheme="majorHAnsi"/>
+        </w:rPr>
+        <w:t>5 and 1 star</w:t>
+      </w:r>
+      <w:proofErr w:type="gramEnd"/>
+      <w:r>
+        <w:rPr>
+          <w:rFonts w:asciiTheme="majorHAnsi" w:hAnsiTheme="majorHAnsi" w:cstheme="majorHAnsi"/>
+        </w:rPr>
+        <w:t xml:space="preserve"> ratings, which I corresponded to be positive and negative reviews.  Since the data consisted of 76% 5 stars and 24% 1 stars, I had to balance it using random oversampling.  After validating across several different machine learning models, Multinomial Naïve </w:t>
+      </w:r>
+      <w:r>
+        <w:rPr>
+          <w:rFonts w:asciiTheme="majorHAnsi" w:hAnsiTheme="majorHAnsi" w:cstheme="majorHAnsi"/>
+        </w:rPr>
+        <w:t xml:space="preserve">Bayes gave me the best results, with F1 scores of 0.92 for </w:t>
+      </w:r>
+      <w:proofErr w:type="gramStart"/>
+      <w:r>
+        <w:rPr>
+          <w:rFonts w:asciiTheme="majorHAnsi" w:hAnsiTheme="majorHAnsi" w:cstheme="majorHAnsi"/>
+        </w:rPr>
+        <w:t>1 star</w:t>
+      </w:r>
+      <w:proofErr w:type="gramEnd"/>
+      <w:r>
+        <w:rPr>
+          <w:rFonts w:asciiTheme="majorHAnsi" w:hAnsiTheme="majorHAnsi" w:cstheme="majorHAnsi"/>
+        </w:rPr>
+        <w:t xml:space="preserve"> ratings and 0.97 for 5 star ratings.  I then applied this final model to my entire dataset to predict positive and negative sentiment.</w:t>
+      </w:r>
+    </w:p>
+    <w:p>
+      <w:pPr>
+        <w:rPr>
+          <w:rFonts w:asciiTheme="majorHAnsi" w:hAnsiTheme="majorHAnsi" w:cstheme="majorHAnsi"/>
+        </w:rPr>
+      </w:pPr>
+    </w:p>
+    <w:p>
+      <w:pPr>
+        <w:jc w:val="center"/>
+        <w:rPr>
+          <w:rFonts w:asciiTheme="majorHAnsi" w:hAnsiTheme="majorHAnsi" w:cstheme="majorHAnsi"/>
+        </w:rPr>
+      </w:pPr>
+      <w:r>
+        <w:rPr>
+          <w:rFonts w:asciiTheme="majorHAnsi" w:hAnsiTheme="majorHAnsi" w:cstheme="majorHAnsi"/>
+        </w:rPr>
+        <w:lastRenderedPageBreak/>
+        <w:drawing>
+          <wp:inline distT="0" distB="0" distL="0" distR="0" wp14:anchorId="18E12F54" wp14:editId="0D37F3C5">
+            <wp:extent cx="4140200" cy="1269061"/>
+            <wp:effectExtent l="0" t="0" r="0" b="1270"/>
+            <wp:docPr id="1" name="Picture 1"/>
+            <wp:cNvGraphicFramePr>
+              <a:graphicFrameLocks xmlns:a="http://schemas.openxmlformats.org/drawingml/2006/main" noChangeAspect="1"/>
+            </wp:cNvGraphicFramePr>
+            <a:graphic xmlns:a="http://schemas.openxmlformats.org/drawingml/2006/main">
+              <a:graphicData uri="http://schemas.openxmlformats.org/drawingml/2006/picture">
+                <pic:pic xmlns:pic="http://schemas.openxmlformats.org/drawingml/2006/picture">
+                  <pic:nvPicPr>
+                    <pic:cNvPr id="1" name=""/>
+                    <pic:cNvPicPr/>
+                  </pic:nvPicPr>
+                  <pic:blipFill>
+                    <a:blip r:embed="rId6"/>
+                    <a:stretch>
+                      <a:fillRect/>
+                    </a:stretch>
+                  </pic:blipFill>
+                  <pic:spPr>
+                    <a:xfrm>
+                      <a:off x="0" y="0"/>
+                      <a:ext cx="4157202" cy="1274272"/>
+                    </a:xfrm>
+                    <a:prstGeom prst="rect">
+                      <a:avLst/>
+                    </a:prstGeom>
+                  </pic:spPr>
+                </pic:pic>
+              </a:graphicData>
+            </a:graphic>
+          </wp:inline>
+        </w:drawing>
+      </w:r>
+    </w:p>
+    <w:p>
+      <w:pPr>
+        <w:jc w:val="center"/>
+        <w:rPr>
+          <w:rFonts w:asciiTheme="majorHAnsi" w:hAnsiTheme="majorHAnsi" w:cstheme="majorHAnsi"/>
+        </w:rPr>
+      </w:pPr>
+    </w:p>
+    <w:p>
+      <w:pPr>
+        <w:jc w:val="center"/>
+        <w:rPr>
+          <w:rFonts w:asciiTheme="majorHAnsi" w:hAnsiTheme="majorHAnsi" w:cstheme="majorHAnsi"/>
+        </w:rPr>
+      </w:pPr>
+      <w:r>
+        <w:rPr>
+          <w:rFonts w:asciiTheme="majorHAnsi" w:hAnsiTheme="majorHAnsi" w:cstheme="majorHAnsi"/>
+        </w:rPr>
+        <w:drawing>
+          <wp:inline distT="0" distB="0" distL="0" distR="0" wp14:anchorId="1BB3B61A" wp14:editId="21362B44">
+            <wp:extent cx="2717800" cy="1841500"/>
+            <wp:effectExtent l="0" t="0" r="0" b="0"/>
+            <wp:docPr id="3" name="Picture 3"/>
+            <wp:cNvGraphicFramePr>
+              <a:graphicFrameLocks xmlns:a="http://schemas.openxmlformats.org/drawingml/2006/main" noChangeAspect="1"/>
+            </wp:cNvGraphicFramePr>
+            <a:graphic xmlns:a="http://schemas.openxmlformats.org/drawingml/2006/main">
+              <a:graphicData uri="http://schemas.openxmlformats.org/drawingml/2006/picture">
+                <pic:pic xmlns:pic="http://schemas.openxmlformats.org/drawingml/2006/picture">
+                  <pic:nvPicPr>
+                    <pic:cNvPr id="1" name=""/>
+                    <pic:cNvPicPr/>
+                  </pic:nvPicPr>
+                  <pic:blipFill>
+                    <a:blip r:embed="rId7"/>
+                    <a:stretch>
+                      <a:fillRect/>
+                    </a:stretch>
+                  </pic:blipFill>
+                  <pic:spPr>
+                    <a:xfrm>
+                      <a:off x="0" y="0"/>
+                      <a:ext cx="2717800" cy="1841500"/>
+                    </a:xfrm>
+                    <a:prstGeom prst="rect">
+                      <a:avLst/>
+                    </a:prstGeom>
+                  </pic:spPr>
+                </pic:pic>
+              </a:graphicData>
+            </a:graphic>
+          </wp:inline>
+        </w:drawing>
+      </w:r>
+    </w:p>
+    <w:p/>
+    <w:p>
+      <w:pPr>
+        <w:rPr>
+          <w:rFonts w:asciiTheme="majorHAnsi" w:hAnsiTheme="majorHAnsi" w:cstheme="majorHAnsi"/>
+          <w:sz w:val="32"/>
+          <w:szCs w:val="32"/>
+        </w:rPr>
+      </w:pPr>
+      <w:r>
+        <w:rPr>
+          <w:rFonts w:asciiTheme="majorHAnsi" w:hAnsiTheme="majorHAnsi" w:cstheme="majorHAnsi"/>
+          <w:sz w:val="32"/>
+          <w:szCs w:val="32"/>
+        </w:rPr>
+        <w:t>Topic Modeling</w:t>
+      </w:r>
+    </w:p>
+    <w:p>
+      <w:pPr>
+        <w:rPr>
+          <w:rFonts w:asciiTheme="majorHAnsi" w:hAnsiTheme="majorHAnsi" w:cstheme="majorHAnsi"/>
+        </w:rPr>
+      </w:pPr>
+    </w:p>
+    <w:p>
+      <w:pPr>
+        <w:rPr>
+          <w:rFonts w:asciiTheme="majorHAnsi" w:hAnsiTheme="majorHAnsi" w:cstheme="majorHAnsi"/>
+        </w:rPr>
+      </w:pPr>
+      <w:r>
+        <w:rPr>
+          <w:rFonts w:asciiTheme="majorHAnsi" w:hAnsiTheme="majorHAnsi" w:cstheme="majorHAnsi"/>
+        </w:rPr>
+        <w:t>My next step was to perform topic modeling based on sentiment, therefore splitting the positive and negative text data that was predicted by the model.  I pre-processed</w:t>
+      </w:r>
+      <w:r>
+        <w:rPr>
+          <w:rFonts w:asciiTheme="majorHAnsi" w:hAnsiTheme="majorHAnsi" w:cstheme="majorHAnsi"/>
+        </w:rPr>
+        <w:t>, tokenized, and vectorized the same way</w:t>
+      </w:r>
+      <w:r>
+        <w:rPr>
+          <w:rFonts w:asciiTheme="majorHAnsi" w:hAnsiTheme="majorHAnsi" w:cstheme="majorHAnsi"/>
+        </w:rPr>
+        <w:t xml:space="preserve"> I did with the sentiment analysis, and then performed dimensionality reduction using LSA, LDA, and NMF.  NMF (non-negative matrix factorization) gave the best results.  The 6 positive topics included:  ordering, meat, service, sides, atmosphere, and high praise.  The 5 negative topics included: service, quality, sides, wait, and meat.  A few of the</w:t>
+      </w:r>
+      <w:r>
+        <w:rPr>
+          <w:rFonts w:asciiTheme="majorHAnsi" w:hAnsiTheme="majorHAnsi" w:cstheme="majorHAnsi"/>
+        </w:rPr>
+        <w:t xml:space="preserve"> same</w:t>
+      </w:r>
+      <w:r>
+        <w:rPr>
+          <w:rFonts w:asciiTheme="majorHAnsi" w:hAnsiTheme="majorHAnsi" w:cstheme="majorHAnsi"/>
+        </w:rPr>
+        <w:t xml:space="preserve"> topics appeared for both the positive and negative sets.</w:t>
+      </w:r>
+    </w:p>
+    <w:p>
+      <w:pPr>
+        <w:rPr>
+          <w:rFonts w:asciiTheme="majorHAnsi" w:hAnsiTheme="majorHAnsi" w:cstheme="majorHAnsi"/>
+        </w:rPr>
+      </w:pPr>
+    </w:p>
+    <w:p>
+      <w:pPr>
+        <w:jc w:val="center"/>
+        <w:rPr>
+          <w:rFonts w:ascii="Calibri" w:hAnsi="Calibri" w:cstheme="majorHAnsi"/>
+        </w:rPr>
+      </w:pPr>
+      <w:r>
+        <w:rPr>
+          <w:rFonts w:ascii="Calibri" w:hAnsi="Calibri" w:cstheme="majorHAnsi"/>
+        </w:rPr>
+        <w:t>Positive Topics:</w:t>
+      </w:r>
+    </w:p>
+    <w:tbl>
+      <w:tblPr>
+        <w:tblW w:w="9977" w:type="dxa"/>
+        <w:tblCellMar>
+          <w:left w:w="0" w:type="dxa"/>
+          <w:right w:w="0" w:type="dxa"/>
+        </w:tblCellMar>
+        <w:tblLook w:val="0420" w:firstRow="1" w:lastRow="0" w:firstColumn="0" w:lastColumn="0" w:noHBand="0" w:noVBand="1"/>
+      </w:tblPr>
+      <w:tblGrid>
+        <w:gridCol w:w="1481"/>
+        <w:gridCol w:w="8496"/>
+      </w:tblGrid>
+      <w:tr>
+        <w:trPr>
+          <w:trHeight w:val="20"/>
+        </w:trPr>
+        <w:tc>
+          <w:tcPr>
+            <w:tcW w:w="1481" w:type="dxa"/>
+            <w:tcBorders>
+              <w:top w:val="single" w:sz="8" w:space="0" w:color="FFFFFF"/>
+              <w:left w:val="single" w:sz="8" w:space="0" w:color="FFFFFF"/>
+              <w:bottom w:val="single" w:sz="24" w:space="0" w:color="FFFFFF"/>
+              <w:right w:val="single" w:sz="8" w:space="0" w:color="FFFFFF"/>
+            </w:tcBorders>
+            <w:shd w:val="clear" w:color="auto" w:fill="70AD47" w:themeFill="accent6"/>
+            <w:tcMar>
+              <w:top w:w="72" w:type="dxa"/>
+              <w:left w:w="144" w:type="dxa"/>
+              <w:bottom w:w="72" w:type="dxa"/>
+              <w:right w:w="144" w:type="dxa"/>
+            </w:tcMar>
+            <w:vAlign w:val="center"/>
+            <w:hideMark/>
+          </w:tcPr>
+          <w:p>
+            <w:pPr>
+              <w:rPr>
+                <w:rFonts w:asciiTheme="majorHAnsi" w:hAnsiTheme="majorHAnsi" w:cstheme="majorHAnsi"/>
+                <w:color w:val="FFFFFF" w:themeColor="background1"/>
+              </w:rPr>
+            </w:pPr>
+            <w:r>
+              <w:rPr>
+                <w:rFonts w:asciiTheme="majorHAnsi" w:hAnsiTheme="majorHAnsi" w:cstheme="majorHAnsi"/>
+                <w:b/>
+                <w:bCs/>
+                <w:color w:val="FFFFFF" w:themeColor="background1"/>
+              </w:rPr>
+              <w:t>Topic</w:t>
+            </w:r>
+          </w:p>
+        </w:tc>
+        <w:tc>
+          <w:tcPr>
+            <w:tcW w:w="8496" w:type="dxa"/>
+            <w:tcBorders>
+              <w:top w:val="single" w:sz="8" w:space="0" w:color="FFFFFF"/>
+              <w:left w:val="single" w:sz="8" w:space="0" w:color="FFFFFF"/>
+              <w:bottom w:val="single" w:sz="24" w:space="0" w:color="FFFFFF"/>
+              <w:right w:val="single" w:sz="8" w:space="0" w:color="FFFFFF"/>
+            </w:tcBorders>
+            <w:shd w:val="clear" w:color="auto" w:fill="70AD47" w:themeFill="accent6"/>
+            <w:tcMar>
+              <w:top w:w="72" w:type="dxa"/>
+              <w:left w:w="144" w:type="dxa"/>
+              <w:bottom w:w="72" w:type="dxa"/>
+              <w:right w:w="144" w:type="dxa"/>
+            </w:tcMar>
+            <w:vAlign w:val="center"/>
+            <w:hideMark/>
+          </w:tcPr>
+          <w:p>
+            <w:pPr>
+              <w:rPr>
+                <w:rFonts w:asciiTheme="majorHAnsi" w:hAnsiTheme="majorHAnsi" w:cstheme="majorHAnsi"/>
+                <w:color w:val="FFFFFF" w:themeColor="background1"/>
+              </w:rPr>
+            </w:pPr>
+            <w:r>
+              <w:rPr>
+                <w:rFonts w:asciiTheme="majorHAnsi" w:hAnsiTheme="majorHAnsi" w:cstheme="majorHAnsi"/>
+                <w:b/>
+                <w:bCs/>
+                <w:color w:val="FFFFFF" w:themeColor="background1"/>
+              </w:rPr>
+              <w:t>Top 10 Words</w:t>
+            </w:r>
+          </w:p>
+        </w:tc>
+      </w:tr>
+      <w:tr>
+        <w:trPr>
+          <w:trHeight w:val="432"/>
+        </w:trPr>
+        <w:tc>
+          <w:tcPr>
+            <w:tcW w:w="1481" w:type="dxa"/>
+            <w:tcBorders>
+              <w:top w:val="single" w:sz="24" w:space="0" w:color="FFFFFF"/>
+              <w:left w:val="single" w:sz="8" w:space="0" w:color="FFFFFF"/>
+              <w:bottom w:val="single" w:sz="8" w:space="0" w:color="FFFFFF"/>
+              <w:right w:val="single" w:sz="8" w:space="0" w:color="FFFFFF"/>
+            </w:tcBorders>
+            <w:shd w:val="clear" w:color="auto" w:fill="E1E1E1"/>
+            <w:tcMar>
+              <w:top w:w="72" w:type="dxa"/>
+              <w:left w:w="144" w:type="dxa"/>
+              <w:bottom w:w="72" w:type="dxa"/>
+              <w:right w:w="144" w:type="dxa"/>
+            </w:tcMar>
+            <w:vAlign w:val="center"/>
+            <w:hideMark/>
+          </w:tcPr>
+          <w:p>
+            <w:pPr>
+              <w:rPr>
+                <w:rFonts w:asciiTheme="majorHAnsi" w:hAnsiTheme="majorHAnsi" w:cstheme="majorHAnsi"/>
+              </w:rPr>
+            </w:pPr>
+            <w:r>
+              <w:rPr>
+                <w:rFonts w:asciiTheme="majorHAnsi" w:hAnsiTheme="majorHAnsi" w:cstheme="majorHAnsi"/>
+                <w:b/>
+                <w:bCs/>
+              </w:rPr>
+              <w:t>Ordering</w:t>
+            </w:r>
+          </w:p>
+        </w:tc>
+        <w:tc>
+          <w:tcPr>
+            <w:tcW w:w="8496" w:type="dxa"/>
+            <w:tcBorders>
+              <w:top w:val="single" w:sz="24" w:space="0" w:color="FFFFFF"/>
+              <w:left w:val="single" w:sz="8" w:space="0" w:color="FFFFFF"/>
+              <w:bottom w:val="single" w:sz="8" w:space="0" w:color="FFFFFF"/>
+              <w:right w:val="single" w:sz="8" w:space="0" w:color="FFFFFF"/>
+            </w:tcBorders>
+            <w:shd w:val="clear" w:color="auto" w:fill="E1E1E1"/>
+            <w:tcMar>
+              <w:top w:w="72" w:type="dxa"/>
+              <w:left w:w="144" w:type="dxa"/>
+              <w:bottom w:w="72" w:type="dxa"/>
+              <w:right w:w="144" w:type="dxa"/>
+            </w:tcMar>
+            <w:vAlign w:val="center"/>
+            <w:hideMark/>
+          </w:tcPr>
+          <w:p>
+            <w:pPr>
+              <w:rPr>
+                <w:rFonts w:asciiTheme="majorHAnsi" w:hAnsiTheme="majorHAnsi" w:cstheme="majorHAnsi"/>
+              </w:rPr>
+            </w:pPr>
+            <w:r>
+              <w:rPr>
+                <w:rFonts w:asciiTheme="majorHAnsi" w:hAnsiTheme="majorHAnsi" w:cstheme="majorHAnsi"/>
+              </w:rPr>
+              <w:t>like, one, ordered, chicken, time, salsa, would, also, menu, restaurant</w:t>
+            </w:r>
+          </w:p>
+        </w:tc>
+      </w:tr>
+      <w:tr>
+        <w:trPr>
+          <w:trHeight w:val="432"/>
+        </w:trPr>
+        <w:tc>
+          <w:tcPr>
+            <w:tcW w:w="1481" w:type="dxa"/>
+            <w:tcBorders>
+              <w:top w:val="single" w:sz="8" w:space="0" w:color="FFFFFF"/>
+              <w:left w:val="single" w:sz="8" w:space="0" w:color="FFFFFF"/>
+              <w:bottom w:val="single" w:sz="8" w:space="0" w:color="FFFFFF"/>
+              <w:right w:val="single" w:sz="8" w:space="0" w:color="FFFFFF"/>
+            </w:tcBorders>
+            <w:shd w:val="clear" w:color="auto" w:fill="F0F0F0"/>
+            <w:tcMar>
+              <w:top w:w="72" w:type="dxa"/>
+              <w:left w:w="144" w:type="dxa"/>
+              <w:bottom w:w="72" w:type="dxa"/>
+              <w:right w:w="144" w:type="dxa"/>
+            </w:tcMar>
+            <w:vAlign w:val="center"/>
+            <w:hideMark/>
+          </w:tcPr>
+          <w:p>
+            <w:pPr>
+              <w:rPr>
+                <w:rFonts w:asciiTheme="majorHAnsi" w:hAnsiTheme="majorHAnsi" w:cstheme="majorHAnsi"/>
+              </w:rPr>
+            </w:pPr>
+            <w:r>
+              <w:rPr>
+                <w:rFonts w:asciiTheme="majorHAnsi" w:hAnsiTheme="majorHAnsi" w:cstheme="majorHAnsi"/>
+                <w:b/>
+                <w:bCs/>
+              </w:rPr>
+              <w:t>Meat</w:t>
+            </w:r>
+          </w:p>
+        </w:tc>
+        <w:tc>
+          <w:tcPr>
+            <w:tcW w:w="8496" w:type="dxa"/>
+            <w:tcBorders>
+              <w:top w:val="single" w:sz="8" w:space="0" w:color="FFFFFF"/>
+              <w:left w:val="single" w:sz="8" w:space="0" w:color="FFFFFF"/>
+              <w:bottom w:val="single" w:sz="8" w:space="0" w:color="FFFFFF"/>
+              <w:right w:val="single" w:sz="8" w:space="0" w:color="FFFFFF"/>
+            </w:tcBorders>
+            <w:shd w:val="clear" w:color="auto" w:fill="F0F0F0"/>
+            <w:tcMar>
+              <w:top w:w="72" w:type="dxa"/>
+              <w:left w:w="144" w:type="dxa"/>
+              <w:bottom w:w="72" w:type="dxa"/>
+              <w:right w:w="144" w:type="dxa"/>
+            </w:tcMar>
+            <w:vAlign w:val="center"/>
+            <w:hideMark/>
+          </w:tcPr>
+          <w:p>
+            <w:pPr>
+              <w:rPr>
+                <w:rFonts w:asciiTheme="majorHAnsi" w:hAnsiTheme="majorHAnsi" w:cstheme="majorHAnsi"/>
+              </w:rPr>
+            </w:pPr>
+            <w:r>
+              <w:rPr>
+                <w:rFonts w:asciiTheme="majorHAnsi" w:hAnsiTheme="majorHAnsi" w:cstheme="majorHAnsi"/>
+              </w:rPr>
+              <w:t xml:space="preserve">tacos, taco, </w:t>
+            </w:r>
+            <w:proofErr w:type="spellStart"/>
+            <w:r>
+              <w:rPr>
+                <w:rFonts w:asciiTheme="majorHAnsi" w:hAnsiTheme="majorHAnsi" w:cstheme="majorHAnsi"/>
+              </w:rPr>
+              <w:t>asada</w:t>
+            </w:r>
+            <w:proofErr w:type="spellEnd"/>
+            <w:r>
+              <w:rPr>
+                <w:rFonts w:asciiTheme="majorHAnsi" w:hAnsiTheme="majorHAnsi" w:cstheme="majorHAnsi"/>
+              </w:rPr>
+              <w:t>, carne, pastor, meat, al, get, el, best</w:t>
+            </w:r>
+          </w:p>
+        </w:tc>
+      </w:tr>
+      <w:tr>
+        <w:trPr>
+          <w:trHeight w:val="432"/>
+        </w:trPr>
+        <w:tc>
+          <w:tcPr>
+            <w:tcW w:w="1481" w:type="dxa"/>
+            <w:tcBorders>
+              <w:top w:val="single" w:sz="8" w:space="0" w:color="FFFFFF"/>
+              <w:left w:val="single" w:sz="8" w:space="0" w:color="FFFFFF"/>
+              <w:bottom w:val="single" w:sz="8" w:space="0" w:color="FFFFFF"/>
+              <w:right w:val="single" w:sz="8" w:space="0" w:color="FFFFFF"/>
+            </w:tcBorders>
+            <w:shd w:val="clear" w:color="auto" w:fill="E1E1E1"/>
+            <w:tcMar>
+              <w:top w:w="72" w:type="dxa"/>
+              <w:left w:w="144" w:type="dxa"/>
+              <w:bottom w:w="72" w:type="dxa"/>
+              <w:right w:w="144" w:type="dxa"/>
+            </w:tcMar>
+            <w:vAlign w:val="center"/>
+            <w:hideMark/>
+          </w:tcPr>
+          <w:p>
+            <w:pPr>
+              <w:rPr>
+                <w:rFonts w:asciiTheme="majorHAnsi" w:hAnsiTheme="majorHAnsi" w:cstheme="majorHAnsi"/>
+              </w:rPr>
+            </w:pPr>
+            <w:r>
+              <w:rPr>
+                <w:rFonts w:asciiTheme="majorHAnsi" w:hAnsiTheme="majorHAnsi" w:cstheme="majorHAnsi"/>
+                <w:b/>
+                <w:bCs/>
+              </w:rPr>
+              <w:t>Service</w:t>
+            </w:r>
+          </w:p>
+        </w:tc>
+        <w:tc>
+          <w:tcPr>
+            <w:tcW w:w="8496" w:type="dxa"/>
+            <w:tcBorders>
+              <w:top w:val="single" w:sz="8" w:space="0" w:color="FFFFFF"/>
+              <w:left w:val="single" w:sz="8" w:space="0" w:color="FFFFFF"/>
+              <w:bottom w:val="single" w:sz="8" w:space="0" w:color="FFFFFF"/>
+              <w:right w:val="single" w:sz="8" w:space="0" w:color="FFFFFF"/>
+            </w:tcBorders>
+            <w:shd w:val="clear" w:color="auto" w:fill="E1E1E1"/>
+            <w:tcMar>
+              <w:top w:w="72" w:type="dxa"/>
+              <w:left w:w="144" w:type="dxa"/>
+              <w:bottom w:w="72" w:type="dxa"/>
+              <w:right w:w="144" w:type="dxa"/>
+            </w:tcMar>
+            <w:vAlign w:val="center"/>
+            <w:hideMark/>
+          </w:tcPr>
+          <w:p>
+            <w:pPr>
+              <w:rPr>
+                <w:rFonts w:asciiTheme="majorHAnsi" w:hAnsiTheme="majorHAnsi" w:cstheme="majorHAnsi"/>
+              </w:rPr>
+            </w:pPr>
+            <w:r>
+              <w:rPr>
+                <w:rFonts w:asciiTheme="majorHAnsi" w:hAnsiTheme="majorHAnsi" w:cstheme="majorHAnsi"/>
+              </w:rPr>
+              <w:t>food, service, restaurant, best, amazing, always, delicious, fast, friendly, staff</w:t>
+            </w:r>
+          </w:p>
+        </w:tc>
+      </w:tr>
+      <w:tr>
+        <w:trPr>
+          <w:trHeight w:val="432"/>
+        </w:trPr>
+        <w:tc>
+          <w:tcPr>
+            <w:tcW w:w="1481" w:type="dxa"/>
+            <w:tcBorders>
+              <w:top w:val="single" w:sz="8" w:space="0" w:color="FFFFFF"/>
+              <w:left w:val="single" w:sz="8" w:space="0" w:color="FFFFFF"/>
+              <w:bottom w:val="single" w:sz="8" w:space="0" w:color="FFFFFF"/>
+              <w:right w:val="single" w:sz="8" w:space="0" w:color="FFFFFF"/>
+            </w:tcBorders>
+            <w:shd w:val="clear" w:color="auto" w:fill="F0F0F0"/>
+            <w:tcMar>
+              <w:top w:w="72" w:type="dxa"/>
+              <w:left w:w="144" w:type="dxa"/>
+              <w:bottom w:w="72" w:type="dxa"/>
+              <w:right w:w="144" w:type="dxa"/>
+            </w:tcMar>
+            <w:vAlign w:val="center"/>
+            <w:hideMark/>
+          </w:tcPr>
+          <w:p>
+            <w:pPr>
+              <w:rPr>
+                <w:rFonts w:asciiTheme="majorHAnsi" w:hAnsiTheme="majorHAnsi" w:cstheme="majorHAnsi"/>
+              </w:rPr>
+            </w:pPr>
+            <w:r>
+              <w:rPr>
+                <w:rFonts w:asciiTheme="majorHAnsi" w:hAnsiTheme="majorHAnsi" w:cstheme="majorHAnsi"/>
+                <w:b/>
+                <w:bCs/>
+              </w:rPr>
+              <w:t>Sides</w:t>
+            </w:r>
+          </w:p>
+        </w:tc>
+        <w:tc>
+          <w:tcPr>
+            <w:tcW w:w="8496" w:type="dxa"/>
+            <w:tcBorders>
+              <w:top w:val="single" w:sz="8" w:space="0" w:color="FFFFFF"/>
+              <w:left w:val="single" w:sz="8" w:space="0" w:color="FFFFFF"/>
+              <w:bottom w:val="single" w:sz="8" w:space="0" w:color="FFFFFF"/>
+              <w:right w:val="single" w:sz="8" w:space="0" w:color="FFFFFF"/>
+            </w:tcBorders>
+            <w:shd w:val="clear" w:color="auto" w:fill="F0F0F0"/>
+            <w:tcMar>
+              <w:top w:w="72" w:type="dxa"/>
+              <w:left w:w="144" w:type="dxa"/>
+              <w:bottom w:w="72" w:type="dxa"/>
+              <w:right w:w="144" w:type="dxa"/>
+            </w:tcMar>
+            <w:vAlign w:val="center"/>
+            <w:hideMark/>
+          </w:tcPr>
+          <w:p>
+            <w:pPr>
+              <w:rPr>
+                <w:rFonts w:asciiTheme="majorHAnsi" w:hAnsiTheme="majorHAnsi" w:cstheme="majorHAnsi"/>
+              </w:rPr>
+            </w:pPr>
+            <w:r>
+              <w:rPr>
+                <w:rFonts w:asciiTheme="majorHAnsi" w:hAnsiTheme="majorHAnsi" w:cstheme="majorHAnsi"/>
+              </w:rPr>
+              <w:t>good, really, pretty, salsa, service, chips, nice, got, also, little</w:t>
+            </w:r>
+          </w:p>
+        </w:tc>
+      </w:tr>
+      <w:tr>
+        <w:trPr>
+          <w:trHeight w:val="432"/>
+        </w:trPr>
+        <w:tc>
+          <w:tcPr>
+            <w:tcW w:w="1481" w:type="dxa"/>
+            <w:tcBorders>
+              <w:top w:val="single" w:sz="8" w:space="0" w:color="FFFFFF"/>
+              <w:left w:val="single" w:sz="8" w:space="0" w:color="FFFFFF"/>
+              <w:bottom w:val="single" w:sz="8" w:space="0" w:color="FFFFFF"/>
+              <w:right w:val="single" w:sz="8" w:space="0" w:color="FFFFFF"/>
+            </w:tcBorders>
+            <w:shd w:val="clear" w:color="auto" w:fill="E1E1E1"/>
+            <w:tcMar>
+              <w:top w:w="72" w:type="dxa"/>
+              <w:left w:w="144" w:type="dxa"/>
+              <w:bottom w:w="72" w:type="dxa"/>
+              <w:right w:w="144" w:type="dxa"/>
+            </w:tcMar>
+            <w:vAlign w:val="center"/>
+            <w:hideMark/>
+          </w:tcPr>
+          <w:p>
+            <w:pPr>
+              <w:rPr>
+                <w:rFonts w:asciiTheme="majorHAnsi" w:hAnsiTheme="majorHAnsi" w:cstheme="majorHAnsi"/>
+              </w:rPr>
+            </w:pPr>
+            <w:r>
+              <w:rPr>
+                <w:rFonts w:asciiTheme="majorHAnsi" w:hAnsiTheme="majorHAnsi" w:cstheme="majorHAnsi"/>
+                <w:b/>
+                <w:bCs/>
+              </w:rPr>
+              <w:t>Atmosphere</w:t>
+            </w:r>
+          </w:p>
+        </w:tc>
+        <w:tc>
+          <w:tcPr>
+            <w:tcW w:w="8496" w:type="dxa"/>
+            <w:tcBorders>
+              <w:top w:val="single" w:sz="8" w:space="0" w:color="FFFFFF"/>
+              <w:left w:val="single" w:sz="8" w:space="0" w:color="FFFFFF"/>
+              <w:bottom w:val="single" w:sz="8" w:space="0" w:color="FFFFFF"/>
+              <w:right w:val="single" w:sz="8" w:space="0" w:color="FFFFFF"/>
+            </w:tcBorders>
+            <w:shd w:val="clear" w:color="auto" w:fill="E1E1E1"/>
+            <w:tcMar>
+              <w:top w:w="72" w:type="dxa"/>
+              <w:left w:w="144" w:type="dxa"/>
+              <w:bottom w:w="72" w:type="dxa"/>
+              <w:right w:w="144" w:type="dxa"/>
+            </w:tcMar>
+            <w:vAlign w:val="center"/>
+            <w:hideMark/>
+          </w:tcPr>
+          <w:p>
+            <w:pPr>
+              <w:rPr>
+                <w:rFonts w:asciiTheme="majorHAnsi" w:hAnsiTheme="majorHAnsi" w:cstheme="majorHAnsi"/>
+              </w:rPr>
+            </w:pPr>
+            <w:r>
+              <w:rPr>
+                <w:rFonts w:asciiTheme="majorHAnsi" w:hAnsiTheme="majorHAnsi" w:cstheme="majorHAnsi"/>
+              </w:rPr>
+              <w:t>great, service, back, amazing, friendly, awesome, definitely, atmosphere, staff, drinks</w:t>
+            </w:r>
+          </w:p>
+        </w:tc>
+      </w:tr>
+      <w:tr>
+        <w:trPr>
+          <w:trHeight w:val="432"/>
+        </w:trPr>
+        <w:tc>
+          <w:tcPr>
+            <w:tcW w:w="1481" w:type="dxa"/>
+            <w:tcBorders>
+              <w:top w:val="single" w:sz="8" w:space="0" w:color="FFFFFF"/>
+              <w:left w:val="single" w:sz="8" w:space="0" w:color="FFFFFF"/>
+              <w:bottom w:val="single" w:sz="8" w:space="0" w:color="FFFFFF"/>
+              <w:right w:val="single" w:sz="8" w:space="0" w:color="FFFFFF"/>
+            </w:tcBorders>
+            <w:shd w:val="clear" w:color="auto" w:fill="F0F0F0"/>
+            <w:tcMar>
+              <w:top w:w="72" w:type="dxa"/>
+              <w:left w:w="144" w:type="dxa"/>
+              <w:bottom w:w="72" w:type="dxa"/>
+              <w:right w:w="144" w:type="dxa"/>
+            </w:tcMar>
+            <w:vAlign w:val="center"/>
+            <w:hideMark/>
+          </w:tcPr>
+          <w:p>
+            <w:pPr>
+              <w:rPr>
+                <w:rFonts w:asciiTheme="majorHAnsi" w:hAnsiTheme="majorHAnsi" w:cstheme="majorHAnsi"/>
+              </w:rPr>
+            </w:pPr>
+            <w:r>
+              <w:rPr>
+                <w:rFonts w:asciiTheme="majorHAnsi" w:hAnsiTheme="majorHAnsi" w:cstheme="majorHAnsi"/>
+                <w:b/>
+                <w:bCs/>
+              </w:rPr>
+              <w:t>High Praise</w:t>
+            </w:r>
+          </w:p>
+        </w:tc>
+        <w:tc>
+          <w:tcPr>
+            <w:tcW w:w="8496" w:type="dxa"/>
+            <w:tcBorders>
+              <w:top w:val="single" w:sz="8" w:space="0" w:color="FFFFFF"/>
+              <w:left w:val="single" w:sz="8" w:space="0" w:color="FFFFFF"/>
+              <w:bottom w:val="single" w:sz="8" w:space="0" w:color="FFFFFF"/>
+              <w:right w:val="single" w:sz="8" w:space="0" w:color="FFFFFF"/>
+            </w:tcBorders>
+            <w:shd w:val="clear" w:color="auto" w:fill="F0F0F0"/>
+            <w:tcMar>
+              <w:top w:w="72" w:type="dxa"/>
+              <w:left w:w="144" w:type="dxa"/>
+              <w:bottom w:w="72" w:type="dxa"/>
+              <w:right w:w="144" w:type="dxa"/>
+            </w:tcMar>
+            <w:vAlign w:val="center"/>
+            <w:hideMark/>
+          </w:tcPr>
+          <w:p>
+            <w:pPr>
+              <w:rPr>
+                <w:rFonts w:asciiTheme="majorHAnsi" w:hAnsiTheme="majorHAnsi" w:cstheme="majorHAnsi"/>
+              </w:rPr>
+            </w:pPr>
+            <w:r>
+              <w:rPr>
+                <w:rFonts w:asciiTheme="majorHAnsi" w:hAnsiTheme="majorHAnsi" w:cstheme="majorHAnsi"/>
+              </w:rPr>
+              <w:t>place, love, go, try, like, get, always, amazing, burrito, best</w:t>
+            </w:r>
+          </w:p>
+        </w:tc>
+      </w:tr>
+    </w:tbl>
+    <w:p>
+      <w:pPr>
+        <w:rPr>
+          <w:rFonts w:asciiTheme="majorHAnsi" w:hAnsiTheme="majorHAnsi" w:cstheme="majorHAnsi"/>
+        </w:rPr>
+      </w:pPr>
+    </w:p>
+    <w:p>
+      <w:pPr>
+        <w:rPr>
+          <w:rFonts w:asciiTheme="majorHAnsi" w:hAnsiTheme="majorHAnsi" w:cstheme="majorHAnsi"/>
+        </w:rPr>
+      </w:pPr>
+    </w:p>
+    <w:p>
+      <w:pPr>
+        <w:jc w:val="center"/>
+        <w:rPr>
+          <w:rFonts w:ascii="Calibri" w:hAnsi="Calibri" w:cstheme="majorHAnsi"/>
+        </w:rPr>
+      </w:pPr>
+      <w:r>
+        <w:rPr>
+          <w:rFonts w:ascii="Calibri" w:hAnsi="Calibri" w:cstheme="majorHAnsi"/>
+        </w:rPr>
+        <w:t>Negative</w:t>
+      </w:r>
+      <w:r>
+        <w:rPr>
+          <w:rFonts w:ascii="Calibri" w:hAnsi="Calibri" w:cstheme="majorHAnsi"/>
+        </w:rPr>
+        <w:t xml:space="preserve"> Topics:</w:t>
+      </w:r>
+    </w:p>
+    <w:tbl>
+      <w:tblPr>
+        <w:tblW w:w="9979" w:type="dxa"/>
+        <w:tblCellMar>
+          <w:left w:w="0" w:type="dxa"/>
+          <w:right w:w="0" w:type="dxa"/>
+        </w:tblCellMar>
+        <w:tblLook w:val="0420" w:firstRow="1" w:lastRow="0" w:firstColumn="0" w:lastColumn="0" w:noHBand="0" w:noVBand="1"/>
+      </w:tblPr>
+      <w:tblGrid>
+        <w:gridCol w:w="1483"/>
+        <w:gridCol w:w="8496"/>
+      </w:tblGrid>
+      <w:tr>
+        <w:trPr>
+          <w:trHeight w:val="20"/>
+        </w:trPr>
+        <w:tc>
+          <w:tcPr>
+            <w:tcW w:w="1483" w:type="dxa"/>
+            <w:tcBorders>
+              <w:top w:val="single" w:sz="8" w:space="0" w:color="FFFFFF"/>
+              <w:left w:val="single" w:sz="8" w:space="0" w:color="FFFFFF"/>
+              <w:bottom w:val="single" w:sz="24" w:space="0" w:color="FFFFFF"/>
+              <w:right w:val="single" w:sz="8" w:space="0" w:color="FFFFFF"/>
+            </w:tcBorders>
+            <w:shd w:val="clear" w:color="auto" w:fill="70AD47" w:themeFill="accent6"/>
+            <w:tcMar>
+              <w:top w:w="72" w:type="dxa"/>
+              <w:left w:w="144" w:type="dxa"/>
+              <w:bottom w:w="72" w:type="dxa"/>
+              <w:right w:w="144" w:type="dxa"/>
+            </w:tcMar>
+            <w:vAlign w:val="center"/>
+            <w:hideMark/>
+          </w:tcPr>
+          <w:p>
+            <w:pPr>
+              <w:rPr>
+                <w:color w:val="FFFFFF" w:themeColor="background1"/>
+              </w:rPr>
+            </w:pPr>
+            <w:r>
+              <w:rPr>
+                <w:b/>
+                <w:bCs/>
+                <w:color w:val="FFFFFF" w:themeColor="background1"/>
+              </w:rPr>
+              <w:t>Topic</w:t>
+            </w:r>
+          </w:p>
+        </w:tc>
+        <w:tc>
+          <w:tcPr>
+            <w:tcW w:w="8496" w:type="dxa"/>
+            <w:tcBorders>
+              <w:top w:val="single" w:sz="8" w:space="0" w:color="FFFFFF"/>
+              <w:left w:val="single" w:sz="8" w:space="0" w:color="FFFFFF"/>
+              <w:bottom w:val="single" w:sz="24" w:space="0" w:color="FFFFFF"/>
+              <w:right w:val="single" w:sz="8" w:space="0" w:color="FFFFFF"/>
+            </w:tcBorders>
+            <w:shd w:val="clear" w:color="auto" w:fill="70AD47" w:themeFill="accent6"/>
+            <w:tcMar>
+              <w:top w:w="72" w:type="dxa"/>
+              <w:left w:w="144" w:type="dxa"/>
+              <w:bottom w:w="72" w:type="dxa"/>
+              <w:right w:w="144" w:type="dxa"/>
+            </w:tcMar>
+            <w:vAlign w:val="center"/>
+            <w:hideMark/>
+          </w:tcPr>
+          <w:p>
+            <w:pPr>
+              <w:rPr>
+                <w:color w:val="FFFFFF" w:themeColor="background1"/>
+              </w:rPr>
+            </w:pPr>
+            <w:r>
+              <w:rPr>
+                <w:b/>
+                <w:bCs/>
+                <w:color w:val="FFFFFF" w:themeColor="background1"/>
+              </w:rPr>
+              <w:t>Top 10 Words</w:t>
+            </w:r>
+          </w:p>
+        </w:tc>
+      </w:tr>
+      <w:tr>
+        <w:trPr>
+          <w:trHeight w:val="432"/>
+        </w:trPr>
+        <w:tc>
+          <w:tcPr>
+            <w:tcW w:w="1483" w:type="dxa"/>
+            <w:tcBorders>
+              <w:top w:val="single" w:sz="24" w:space="0" w:color="FFFFFF"/>
+              <w:left w:val="single" w:sz="8" w:space="0" w:color="FFFFFF"/>
+              <w:bottom w:val="single" w:sz="8" w:space="0" w:color="FFFFFF"/>
+              <w:right w:val="single" w:sz="8" w:space="0" w:color="FFFFFF"/>
+            </w:tcBorders>
+            <w:shd w:val="clear" w:color="auto" w:fill="E1E1E1"/>
+            <w:tcMar>
+              <w:top w:w="72" w:type="dxa"/>
+              <w:left w:w="144" w:type="dxa"/>
+              <w:bottom w:w="72" w:type="dxa"/>
+              <w:right w:w="144" w:type="dxa"/>
+            </w:tcMar>
+            <w:vAlign w:val="center"/>
+            <w:hideMark/>
+          </w:tcPr>
+          <w:p>
+            <w:r>
+              <w:rPr>
+                <w:b/>
+                <w:bCs/>
+              </w:rPr>
+              <w:t>Service</w:t>
+            </w:r>
+          </w:p>
+        </w:tc>
+        <w:tc>
+          <w:tcPr>
+            <w:tcW w:w="8496" w:type="dxa"/>
+            <w:tcBorders>
+              <w:top w:val="single" w:sz="24" w:space="0" w:color="FFFFFF"/>
+              <w:left w:val="single" w:sz="8" w:space="0" w:color="FFFFFF"/>
+              <w:bottom w:val="single" w:sz="8" w:space="0" w:color="FFFFFF"/>
+              <w:right w:val="single" w:sz="8" w:space="0" w:color="FFFFFF"/>
+            </w:tcBorders>
+            <w:shd w:val="clear" w:color="auto" w:fill="E1E1E1"/>
+            <w:tcMar>
+              <w:top w:w="72" w:type="dxa"/>
+              <w:left w:w="144" w:type="dxa"/>
+              <w:bottom w:w="72" w:type="dxa"/>
+              <w:right w:w="144" w:type="dxa"/>
+            </w:tcMar>
+            <w:vAlign w:val="center"/>
+            <w:hideMark/>
+          </w:tcPr>
+          <w:p>
+            <w:r>
+              <w:t>us, came, table, asked, said, service, would, server, one, minutes</w:t>
+            </w:r>
+          </w:p>
+        </w:tc>
+      </w:tr>
+      <w:tr>
+        <w:trPr>
+          <w:trHeight w:val="432"/>
+        </w:trPr>
+        <w:tc>
+          <w:tcPr>
+            <w:tcW w:w="1483" w:type="dxa"/>
+            <w:tcBorders>
+              <w:top w:val="single" w:sz="8" w:space="0" w:color="FFFFFF"/>
+              <w:left w:val="single" w:sz="8" w:space="0" w:color="FFFFFF"/>
+              <w:bottom w:val="single" w:sz="8" w:space="0" w:color="FFFFFF"/>
+              <w:right w:val="single" w:sz="8" w:space="0" w:color="FFFFFF"/>
+            </w:tcBorders>
+            <w:shd w:val="clear" w:color="auto" w:fill="F0F0F0"/>
+            <w:tcMar>
+              <w:top w:w="72" w:type="dxa"/>
+              <w:left w:w="144" w:type="dxa"/>
+              <w:bottom w:w="72" w:type="dxa"/>
+              <w:right w:w="144" w:type="dxa"/>
+            </w:tcMar>
+            <w:vAlign w:val="center"/>
+            <w:hideMark/>
+          </w:tcPr>
+          <w:p>
+            <w:r>
+              <w:rPr>
+                <w:b/>
+                <w:bCs/>
+              </w:rPr>
+              <w:t>Quality</w:t>
+            </w:r>
+          </w:p>
+        </w:tc>
+        <w:tc>
+          <w:tcPr>
+            <w:tcW w:w="8496" w:type="dxa"/>
+            <w:tcBorders>
+              <w:top w:val="single" w:sz="8" w:space="0" w:color="FFFFFF"/>
+              <w:left w:val="single" w:sz="8" w:space="0" w:color="FFFFFF"/>
+              <w:bottom w:val="single" w:sz="8" w:space="0" w:color="FFFFFF"/>
+              <w:right w:val="single" w:sz="8" w:space="0" w:color="FFFFFF"/>
+            </w:tcBorders>
+            <w:shd w:val="clear" w:color="auto" w:fill="F0F0F0"/>
+            <w:tcMar>
+              <w:top w:w="72" w:type="dxa"/>
+              <w:left w:w="144" w:type="dxa"/>
+              <w:bottom w:w="72" w:type="dxa"/>
+              <w:right w:w="144" w:type="dxa"/>
+            </w:tcMar>
+            <w:vAlign w:val="center"/>
+            <w:hideMark/>
+          </w:tcPr>
+          <w:p>
+            <w:r>
+              <w:t>food, service, place, good, great, restaurant, bad, better, eat, quality</w:t>
+            </w:r>
+          </w:p>
+        </w:tc>
+      </w:tr>
+      <w:tr>
+        <w:trPr>
+          <w:trHeight w:val="432"/>
+        </w:trPr>
+        <w:tc>
+          <w:tcPr>
+            <w:tcW w:w="1483" w:type="dxa"/>
+            <w:tcBorders>
+              <w:top w:val="single" w:sz="8" w:space="0" w:color="FFFFFF"/>
+              <w:left w:val="single" w:sz="8" w:space="0" w:color="FFFFFF"/>
+              <w:bottom w:val="single" w:sz="8" w:space="0" w:color="FFFFFF"/>
+              <w:right w:val="single" w:sz="8" w:space="0" w:color="FFFFFF"/>
+            </w:tcBorders>
+            <w:shd w:val="clear" w:color="auto" w:fill="E1E1E1"/>
+            <w:tcMar>
+              <w:top w:w="72" w:type="dxa"/>
+              <w:left w:w="144" w:type="dxa"/>
+              <w:bottom w:w="72" w:type="dxa"/>
+              <w:right w:w="144" w:type="dxa"/>
+            </w:tcMar>
+            <w:vAlign w:val="center"/>
+            <w:hideMark/>
+          </w:tcPr>
+          <w:p>
+            <w:r>
+              <w:rPr>
+                <w:b/>
+                <w:bCs/>
+              </w:rPr>
+              <w:t>Sides</w:t>
+            </w:r>
+          </w:p>
+        </w:tc>
+        <w:tc>
+          <w:tcPr>
+            <w:tcW w:w="8496" w:type="dxa"/>
+            <w:tcBorders>
+              <w:top w:val="single" w:sz="8" w:space="0" w:color="FFFFFF"/>
+              <w:left w:val="single" w:sz="8" w:space="0" w:color="FFFFFF"/>
+              <w:bottom w:val="single" w:sz="8" w:space="0" w:color="FFFFFF"/>
+              <w:right w:val="single" w:sz="8" w:space="0" w:color="FFFFFF"/>
+            </w:tcBorders>
+            <w:shd w:val="clear" w:color="auto" w:fill="E1E1E1"/>
+            <w:tcMar>
+              <w:top w:w="72" w:type="dxa"/>
+              <w:left w:w="144" w:type="dxa"/>
+              <w:bottom w:w="72" w:type="dxa"/>
+              <w:right w:w="144" w:type="dxa"/>
+            </w:tcMar>
+            <w:vAlign w:val="center"/>
+            <w:hideMark/>
+          </w:tcPr>
+          <w:p>
+            <w:r>
+              <w:t>good, like, place, really, chicken, salsa, ordered, burrito, chips, one</w:t>
+            </w:r>
+          </w:p>
+        </w:tc>
+      </w:tr>
+      <w:tr>
+        <w:trPr>
+          <w:trHeight w:val="432"/>
+        </w:trPr>
+        <w:tc>
+          <w:tcPr>
+            <w:tcW w:w="1483" w:type="dxa"/>
+            <w:tcBorders>
+              <w:top w:val="single" w:sz="8" w:space="0" w:color="FFFFFF"/>
+              <w:left w:val="single" w:sz="8" w:space="0" w:color="FFFFFF"/>
+              <w:bottom w:val="single" w:sz="8" w:space="0" w:color="FFFFFF"/>
+              <w:right w:val="single" w:sz="8" w:space="0" w:color="FFFFFF"/>
+            </w:tcBorders>
+            <w:shd w:val="clear" w:color="auto" w:fill="F0F0F0"/>
+            <w:tcMar>
+              <w:top w:w="72" w:type="dxa"/>
+              <w:left w:w="144" w:type="dxa"/>
+              <w:bottom w:w="72" w:type="dxa"/>
+              <w:right w:w="144" w:type="dxa"/>
+            </w:tcMar>
+            <w:vAlign w:val="center"/>
+            <w:hideMark/>
+          </w:tcPr>
+          <w:p>
+            <w:r>
+              <w:rPr>
+                <w:b/>
+                <w:bCs/>
+              </w:rPr>
+              <w:t>Wait</w:t>
+            </w:r>
+          </w:p>
+        </w:tc>
+        <w:tc>
+          <w:tcPr>
+            <w:tcW w:w="8496" w:type="dxa"/>
+            <w:tcBorders>
+              <w:top w:val="single" w:sz="8" w:space="0" w:color="FFFFFF"/>
+              <w:left w:val="single" w:sz="8" w:space="0" w:color="FFFFFF"/>
+              <w:bottom w:val="single" w:sz="8" w:space="0" w:color="FFFFFF"/>
+              <w:right w:val="single" w:sz="8" w:space="0" w:color="FFFFFF"/>
+            </w:tcBorders>
+            <w:shd w:val="clear" w:color="auto" w:fill="F0F0F0"/>
+            <w:tcMar>
+              <w:top w:w="72" w:type="dxa"/>
+              <w:left w:w="144" w:type="dxa"/>
+              <w:bottom w:w="72" w:type="dxa"/>
+              <w:right w:w="144" w:type="dxa"/>
+            </w:tcMar>
+            <w:vAlign w:val="center"/>
+            <w:hideMark/>
+          </w:tcPr>
+          <w:p>
+            <w:r>
+              <w:t>order, time, get, back, go, one, location, said, got, never</w:t>
+            </w:r>
+          </w:p>
+        </w:tc>
+      </w:tr>
+      <w:tr>
+        <w:trPr>
+          <w:trHeight w:val="432"/>
+        </w:trPr>
+        <w:tc>
+          <w:tcPr>
+            <w:tcW w:w="1483" w:type="dxa"/>
+            <w:tcBorders>
+              <w:top w:val="single" w:sz="8" w:space="0" w:color="FFFFFF"/>
+              <w:left w:val="single" w:sz="8" w:space="0" w:color="FFFFFF"/>
+              <w:bottom w:val="single" w:sz="8" w:space="0" w:color="FFFFFF"/>
+              <w:right w:val="single" w:sz="8" w:space="0" w:color="FFFFFF"/>
+            </w:tcBorders>
+            <w:shd w:val="clear" w:color="auto" w:fill="E1E1E1"/>
+            <w:tcMar>
+              <w:top w:w="72" w:type="dxa"/>
+              <w:left w:w="144" w:type="dxa"/>
+              <w:bottom w:w="72" w:type="dxa"/>
+              <w:right w:w="144" w:type="dxa"/>
+            </w:tcMar>
+            <w:vAlign w:val="center"/>
+            <w:hideMark/>
+          </w:tcPr>
+          <w:p>
+            <w:r>
+              <w:rPr>
+                <w:b/>
+                <w:bCs/>
+              </w:rPr>
+              <w:t>Meat</w:t>
+            </w:r>
+          </w:p>
+        </w:tc>
+        <w:tc>
+          <w:tcPr>
+            <w:tcW w:w="8496" w:type="dxa"/>
+            <w:tcBorders>
+              <w:top w:val="single" w:sz="8" w:space="0" w:color="FFFFFF"/>
+              <w:left w:val="single" w:sz="8" w:space="0" w:color="FFFFFF"/>
+              <w:bottom w:val="single" w:sz="8" w:space="0" w:color="FFFFFF"/>
+              <w:right w:val="single" w:sz="8" w:space="0" w:color="FFFFFF"/>
+            </w:tcBorders>
+            <w:shd w:val="clear" w:color="auto" w:fill="E1E1E1"/>
+            <w:tcMar>
+              <w:top w:w="72" w:type="dxa"/>
+              <w:left w:w="144" w:type="dxa"/>
+              <w:bottom w:w="72" w:type="dxa"/>
+              <w:right w:w="144" w:type="dxa"/>
+            </w:tcMar>
+            <w:vAlign w:val="center"/>
+            <w:hideMark/>
+          </w:tcPr>
+          <w:p>
+            <w:r>
+              <w:t xml:space="preserve">tacos, taco, </w:t>
+            </w:r>
+            <w:proofErr w:type="spellStart"/>
+            <w:r>
+              <w:t>asada</w:t>
+            </w:r>
+            <w:proofErr w:type="spellEnd"/>
+            <w:r>
+              <w:t>, meat, carne, ordered, fish, line, bell, one</w:t>
+            </w:r>
+          </w:p>
+        </w:tc>
+      </w:tr>
+    </w:tbl>
+    <w:p/>
+    <w:p>
+      <w:pPr>
+        <w:rPr>
+          <w:rFonts w:asciiTheme="majorHAnsi" w:hAnsiTheme="majorHAnsi" w:cstheme="majorHAnsi"/>
+          <w:sz w:val="32"/>
+          <w:szCs w:val="32"/>
+        </w:rPr>
+      </w:pPr>
+      <w:r>
+        <w:rPr>
+          <w:rFonts w:asciiTheme="majorHAnsi" w:hAnsiTheme="majorHAnsi" w:cstheme="majorHAnsi"/>
+          <w:sz w:val="32"/>
+          <w:szCs w:val="32"/>
+        </w:rPr>
+        <w:t>Recommendation</w:t>
+      </w:r>
+    </w:p>
+    <w:p/>
+    <w:p>
+      <w:pPr>
+        <w:rPr>
+          <w:rFonts w:asciiTheme="majorHAnsi" w:hAnsiTheme="majorHAnsi" w:cstheme="majorHAnsi"/>
+        </w:rPr>
+      </w:pPr>
+      <w:r>
+        <w:rPr>
+          <w:rFonts w:asciiTheme="majorHAnsi" w:hAnsiTheme="majorHAnsi" w:cstheme="majorHAnsi"/>
+        </w:rPr>
+        <w:t>Based on the results, I would recommend that:</w:t>
+      </w:r>
+    </w:p>
+    <w:p>
+      <w:pPr>
+        <w:pStyle w:val="ListParagraph"/>
+        <w:numPr>
+          <w:ilvl w:val="0"/>
+          <w:numId w:val="1"/>
+        </w:numPr>
+        <w:rPr>
+          <w:rFonts w:asciiTheme="majorHAnsi" w:hAnsiTheme="majorHAnsi" w:cstheme="majorHAnsi"/>
+        </w:rPr>
+      </w:pPr>
+      <w:r>
+        <w:rPr>
+          <w:rFonts w:asciiTheme="majorHAnsi" w:hAnsiTheme="majorHAnsi" w:cstheme="majorHAnsi"/>
+        </w:rPr>
+        <w:t>Customer</w:t>
+      </w:r>
+      <w:r>
+        <w:rPr>
+          <w:rFonts w:asciiTheme="majorHAnsi" w:hAnsiTheme="majorHAnsi" w:cstheme="majorHAnsi"/>
+        </w:rPr>
+        <w:t>s/</w:t>
+      </w:r>
+      <w:r>
+        <w:rPr>
+          <w:rFonts w:asciiTheme="majorHAnsi" w:hAnsiTheme="majorHAnsi" w:cstheme="majorHAnsi"/>
+        </w:rPr>
+        <w:t>restaurant owners review sentiment over time and during specific periods.</w:t>
+      </w:r>
+    </w:p>
+    <w:p>
+      <w:pPr>
+        <w:pStyle w:val="ListParagraph"/>
+        <w:numPr>
+          <w:ilvl w:val="0"/>
+          <w:numId w:val="1"/>
+        </w:numPr>
+        <w:rPr>
+          <w:rFonts w:asciiTheme="majorHAnsi" w:hAnsiTheme="majorHAnsi" w:cstheme="majorHAnsi"/>
+        </w:rPr>
+      </w:pPr>
+      <w:r>
+        <w:rPr>
+          <w:rFonts w:asciiTheme="majorHAnsi" w:hAnsiTheme="majorHAnsi" w:cstheme="majorHAnsi"/>
+        </w:rPr>
+        <w:t>Restaurant owners create action plans based off of customer comments by topic.</w:t>
+      </w:r>
+    </w:p>
+    <w:p>
+      <w:pPr>
+        <w:rPr>
+          <w:rFonts w:asciiTheme="majorHAnsi" w:hAnsiTheme="majorHAnsi" w:cstheme="majorHAnsi"/>
+        </w:rPr>
+      </w:pPr>
+      <w:r>
+        <w:rPr>
+          <w:rFonts w:asciiTheme="majorHAnsi" w:hAnsiTheme="majorHAnsi" w:cstheme="majorHAnsi"/>
+        </w:rPr>
+        <w:t xml:space="preserve">In addition, </w:t>
+      </w:r>
+      <w:r>
+        <w:rPr>
+          <w:rFonts w:asciiTheme="majorHAnsi" w:hAnsiTheme="majorHAnsi" w:cstheme="majorHAnsi"/>
+        </w:rPr>
+        <w:t xml:space="preserve">since it is </w:t>
+      </w:r>
+      <w:r>
+        <w:rPr>
+          <w:rFonts w:asciiTheme="majorHAnsi" w:hAnsiTheme="majorHAnsi" w:cstheme="majorHAnsi"/>
+        </w:rPr>
+        <w:t>helpful</w:t>
+      </w:r>
+      <w:r>
+        <w:rPr>
+          <w:rFonts w:asciiTheme="majorHAnsi" w:hAnsiTheme="majorHAnsi" w:cstheme="majorHAnsi"/>
+        </w:rPr>
+        <w:t xml:space="preserve"> to be able to see the verbatim comments for each of the sentiment and topic groupings, I created a Tableau dashboard that would easily allow a user to do this.  Double click on the video below to play.</w:t>
       </w:r>
     </w:p>
     <w:p>
@@ -246,17 +1643,9 @@
           <w:noProof/>
         </w:rPr>
         <w:drawing>
-          <wp:anchor distT="0" distB="0" distL="114300" distR="114300" simplePos="0" relativeHeight="251659264" behindDoc="0" locked="0" layoutInCell="1" allowOverlap="1">
-            <wp:simplePos x="0" y="0"/>
-            <wp:positionH relativeFrom="column">
-              <wp:posOffset>0</wp:posOffset>
-            </wp:positionH>
-            <wp:positionV relativeFrom="paragraph">
-              <wp:posOffset>932180</wp:posOffset>
-            </wp:positionV>
+          <wp:inline distT="0" distB="0" distL="0" distR="0">
             <wp:extent cx="5943600" cy="3714750"/>
             <wp:effectExtent l="0" t="0" r="0" b="6350"/>
-            <wp:wrapSquare wrapText="bothSides"/>
             <wp:docPr id="2" name="Picture 2"/>
             <wp:cNvGraphicFramePr>
               <a:graphicFrameLocks xmlns:a="http://schemas.openxmlformats.org/drawingml/2006/main" noChangeAspect="1"/>
@@ -269,7 +1658,7 @@
                     <pic:cNvPicPr/>
                   </pic:nvPicPr>
                   <pic:blipFill>
-                    <a:blip r:embed="rId5" cstate="print">
+                    <a:blip r:embed="rId8" cstate="print">
                       <a:extLst>
                         <a:ext uri="{28A0092B-C50C-407E-A947-70E740481C1C}">
                           <a14:useLocalDpi xmlns:a14="http://schemas.microsoft.com/office/drawing/2010/main" val="0"/>
@@ -292,34 +1681,671 @@
                 </pic:pic>
               </a:graphicData>
             </a:graphic>
-          </wp:anchor>
+          </wp:inline>
         </w:drawing>
       </w:r>
+      <w:bookmarkStart w:id="0" w:name="_GoBack"/>
+      <w:bookmarkEnd w:id="0"/>
     </w:p>
     <w:p/>
     <w:p>
       <w:pPr>
         <w:rPr>
           <w:rFonts w:asciiTheme="majorHAnsi" w:hAnsiTheme="majorHAnsi" w:cstheme="majorHAnsi"/>
-        </w:rPr>
-      </w:pPr>
-      <w:r>
-        <w:rPr>
-          <w:rFonts w:asciiTheme="majorHAnsi" w:hAnsiTheme="majorHAnsi" w:cstheme="majorHAnsi"/>
-        </w:rPr>
-        <w:t>Tableau Demo (double click to play)</w:t>
-      </w:r>
-    </w:p>
-    <w:p/>
-    <w:p/>
+          <w:sz w:val="32"/>
+          <w:szCs w:val="32"/>
+        </w:rPr>
+      </w:pPr>
+      <w:r>
+        <w:rPr>
+          <w:rFonts w:asciiTheme="majorHAnsi" w:hAnsiTheme="majorHAnsi" w:cstheme="majorHAnsi"/>
+          <w:sz w:val="32"/>
+          <w:szCs w:val="32"/>
+        </w:rPr>
+        <w:lastRenderedPageBreak/>
+        <w:t>Future Work</w:t>
+      </w:r>
+    </w:p>
+    <w:p>
+      <w:pPr>
+        <w:rPr>
+          <w:rFonts w:asciiTheme="majorHAnsi" w:hAnsiTheme="majorHAnsi" w:cstheme="majorHAnsi"/>
+        </w:rPr>
+      </w:pPr>
+    </w:p>
+    <w:p>
+      <w:pPr>
+        <w:rPr>
+          <w:rFonts w:asciiTheme="majorHAnsi" w:hAnsiTheme="majorHAnsi" w:cstheme="majorHAnsi"/>
+        </w:rPr>
+      </w:pPr>
+      <w:r>
+        <w:rPr>
+          <w:rFonts w:asciiTheme="majorHAnsi" w:hAnsiTheme="majorHAnsi" w:cstheme="majorHAnsi"/>
+        </w:rPr>
+        <w:t>Future improvements of this work would include:</w:t>
+      </w:r>
+    </w:p>
+    <w:p>
+      <w:pPr>
+        <w:pStyle w:val="ListParagraph"/>
+        <w:numPr>
+          <w:ilvl w:val="0"/>
+          <w:numId w:val="3"/>
+        </w:numPr>
+        <w:rPr>
+          <w:rFonts w:asciiTheme="majorHAnsi" w:hAnsiTheme="majorHAnsi" w:cstheme="majorHAnsi"/>
+        </w:rPr>
+      </w:pPr>
+      <w:r>
+        <w:rPr>
+          <w:rFonts w:asciiTheme="majorHAnsi" w:hAnsiTheme="majorHAnsi" w:cstheme="majorHAnsi"/>
+        </w:rPr>
+        <w:t>Additional cleaning of data (e.g. adding more stop words).</w:t>
+      </w:r>
+    </w:p>
+    <w:p>
+      <w:pPr>
+        <w:pStyle w:val="ListParagraph"/>
+        <w:numPr>
+          <w:ilvl w:val="0"/>
+          <w:numId w:val="3"/>
+        </w:numPr>
+        <w:rPr>
+          <w:rFonts w:asciiTheme="majorHAnsi" w:hAnsiTheme="majorHAnsi" w:cstheme="majorHAnsi"/>
+        </w:rPr>
+      </w:pPr>
+      <w:r>
+        <w:rPr>
+          <w:rFonts w:asciiTheme="majorHAnsi" w:hAnsiTheme="majorHAnsi" w:cstheme="majorHAnsi"/>
+        </w:rPr>
+        <w:t>Summarizing results with representative sentences, since reading verbatims still requires extensive reading.</w:t>
+      </w:r>
+    </w:p>
+    <w:p>
+      <w:pPr>
+        <w:pStyle w:val="ListParagraph"/>
+        <w:numPr>
+          <w:ilvl w:val="0"/>
+          <w:numId w:val="3"/>
+        </w:numPr>
+        <w:rPr>
+          <w:rFonts w:asciiTheme="majorHAnsi" w:hAnsiTheme="majorHAnsi" w:cstheme="majorHAnsi"/>
+        </w:rPr>
+      </w:pPr>
+      <w:r>
+        <w:rPr>
+          <w:rFonts w:asciiTheme="majorHAnsi" w:hAnsiTheme="majorHAnsi" w:cstheme="majorHAnsi"/>
+        </w:rPr>
+        <w:t>Creating a recommendation system for restaurants with similar positive comments.</w:t>
+      </w:r>
+    </w:p>
     <w:sectPr>
       <w:pgSz w:w="12240" w:h="15840"/>
-      <w:pgMar w:top="1440" w:right="1440" w:bottom="1440" w:left="1440" w:header="720" w:footer="720" w:gutter="0"/>
+      <w:pgMar w:top="1440" w:right="1440" w:bottom="1152" w:left="1440" w:header="720" w:footer="720" w:gutter="0"/>
       <w:cols w:space="720"/>
       <w:docGrid w:linePitch="360"/>
     </w:sectPr>
   </w:body>
 </w:document>
+</file>
+
+<file path=word/numbering.xml><?xml version="1.0" encoding="utf-8"?>
+<w:numbering xmlns:wpc="http://schemas.microsoft.com/office/word/2010/wordprocessingCanvas" xmlns:cx="http://schemas.microsoft.com/office/drawing/2014/chartex" xmlns:cx1="http://schemas.microsoft.com/office/drawing/2015/9/8/chartex" xmlns:cx2="http://schemas.microsoft.com/office/drawing/2015/10/21/chartex" xmlns:cx3="http://schemas.microsoft.com/office/drawing/2016/5/9/chartex" xmlns:cx4="http://schemas.microsoft.com/office/drawing/2016/5/10/chartex" xmlns:cx5="http://schemas.microsoft.com/office/drawing/2016/5/11/chartex" xmlns:cx6="http://schemas.microsoft.com/office/drawing/2016/5/12/chartex" xmlns:cx7="http://schemas.microsoft.com/office/drawing/2016/5/13/chartex" xmlns:cx8="http://schemas.microsoft.com/office/drawing/2016/5/14/chartex" xmlns:mc="http://schemas.openxmlformats.org/markup-compatibility/2006" xmlns:aink="http://schemas.microsoft.com/office/drawing/2016/ink" xmlns:am3d="http://schemas.microsoft.com/office/drawing/2017/model3d" xmlns:o="urn:schemas-microsoft-com:office:office" xmlns:r="http://schemas.openxmlformats.org/officeDocument/2006/relationships" xmlns:m="http://schemas.openxmlformats.org/officeDocument/2006/math" xmlns:v="urn:schemas-microsoft-com:vml" xmlns:wp14="http://schemas.microsoft.com/office/word/2010/wordprocessingDrawing" xmlns:wp="http://schemas.openxmlformats.org/drawingml/2006/wordprocessingDrawing" xmlns:w10="urn:schemas-microsoft-com:office:word" xmlns:w="http://schemas.openxmlformats.org/wordprocessingml/2006/main" xmlns:w14="http://schemas.microsoft.com/office/word/2010/wordml" xmlns:w15="http://schemas.microsoft.com/office/word/2012/wordml" xmlns:w16cid="http://schemas.microsoft.com/office/word/2016/wordml/cid" xmlns:w16se="http://schemas.microsoft.com/office/word/2015/wordml/symex" xmlns:wpg="http://schemas.microsoft.com/office/word/2010/wordprocessingGroup" xmlns:wpi="http://schemas.microsoft.com/office/word/2010/wordprocessingInk" xmlns:wne="http://schemas.microsoft.com/office/word/2006/wordml" xmlns:wps="http://schemas.microsoft.com/office/word/2010/wordprocessingShape" mc:Ignorable="w14 w15 w16se w16cid wp14">
+  <w:abstractNum w:abstractNumId="0" w15:restartNumberingAfterBreak="0">
+    <w:nsid w:val="271935FA"/>
+    <w:multiLevelType w:val="hybridMultilevel"/>
+    <w:tmpl w:val="CEB6D638"/>
+    <w:lvl w:ilvl="0" w:tplc="04090001">
+      <w:start w:val="1"/>
+      <w:numFmt w:val="bullet"/>
+      <w:lvlText w:val=""/>
+      <w:lvlJc w:val="left"/>
+      <w:pPr>
+        <w:ind w:left="720" w:hanging="360"/>
+      </w:pPr>
+      <w:rPr>
+        <w:rFonts w:ascii="Symbol" w:hAnsi="Symbol" w:hint="default"/>
+      </w:rPr>
+    </w:lvl>
+    <w:lvl w:ilvl="1" w:tplc="04090003" w:tentative="1">
+      <w:start w:val="1"/>
+      <w:numFmt w:val="bullet"/>
+      <w:lvlText w:val="o"/>
+      <w:lvlJc w:val="left"/>
+      <w:pPr>
+        <w:ind w:left="1440" w:hanging="360"/>
+      </w:pPr>
+      <w:rPr>
+        <w:rFonts w:ascii="Courier New" w:hAnsi="Courier New" w:cs="Courier New" w:hint="default"/>
+      </w:rPr>
+    </w:lvl>
+    <w:lvl w:ilvl="2" w:tplc="04090005" w:tentative="1">
+      <w:start w:val="1"/>
+      <w:numFmt w:val="bullet"/>
+      <w:lvlText w:val=""/>
+      <w:lvlJc w:val="left"/>
+      <w:pPr>
+        <w:ind w:left="2160" w:hanging="360"/>
+      </w:pPr>
+      <w:rPr>
+        <w:rFonts w:ascii="Wingdings" w:hAnsi="Wingdings" w:hint="default"/>
+      </w:rPr>
+    </w:lvl>
+    <w:lvl w:ilvl="3" w:tplc="04090001" w:tentative="1">
+      <w:start w:val="1"/>
+      <w:numFmt w:val="bullet"/>
+      <w:lvlText w:val=""/>
+      <w:lvlJc w:val="left"/>
+      <w:pPr>
+        <w:ind w:left="2880" w:hanging="360"/>
+      </w:pPr>
+      <w:rPr>
+        <w:rFonts w:ascii="Symbol" w:hAnsi="Symbol" w:hint="default"/>
+      </w:rPr>
+    </w:lvl>
+    <w:lvl w:ilvl="4" w:tplc="04090003" w:tentative="1">
+      <w:start w:val="1"/>
+      <w:numFmt w:val="bullet"/>
+      <w:lvlText w:val="o"/>
+      <w:lvlJc w:val="left"/>
+      <w:pPr>
+        <w:ind w:left="3600" w:hanging="360"/>
+      </w:pPr>
+      <w:rPr>
+        <w:rFonts w:ascii="Courier New" w:hAnsi="Courier New" w:cs="Courier New" w:hint="default"/>
+      </w:rPr>
+    </w:lvl>
+    <w:lvl w:ilvl="5" w:tplc="04090005" w:tentative="1">
+      <w:start w:val="1"/>
+      <w:numFmt w:val="bullet"/>
+      <w:lvlText w:val=""/>
+      <w:lvlJc w:val="left"/>
+      <w:pPr>
+        <w:ind w:left="4320" w:hanging="360"/>
+      </w:pPr>
+      <w:rPr>
+        <w:rFonts w:ascii="Wingdings" w:hAnsi="Wingdings" w:hint="default"/>
+      </w:rPr>
+    </w:lvl>
+    <w:lvl w:ilvl="6" w:tplc="04090001" w:tentative="1">
+      <w:start w:val="1"/>
+      <w:numFmt w:val="bullet"/>
+      <w:lvlText w:val=""/>
+      <w:lvlJc w:val="left"/>
+      <w:pPr>
+        <w:ind w:left="5040" w:hanging="360"/>
+      </w:pPr>
+      <w:rPr>
+        <w:rFonts w:ascii="Symbol" w:hAnsi="Symbol" w:hint="default"/>
+      </w:rPr>
+    </w:lvl>
+    <w:lvl w:ilvl="7" w:tplc="04090003" w:tentative="1">
+      <w:start w:val="1"/>
+      <w:numFmt w:val="bullet"/>
+      <w:lvlText w:val="o"/>
+      <w:lvlJc w:val="left"/>
+      <w:pPr>
+        <w:ind w:left="5760" w:hanging="360"/>
+      </w:pPr>
+      <w:rPr>
+        <w:rFonts w:ascii="Courier New" w:hAnsi="Courier New" w:cs="Courier New" w:hint="default"/>
+      </w:rPr>
+    </w:lvl>
+    <w:lvl w:ilvl="8" w:tplc="04090005" w:tentative="1">
+      <w:start w:val="1"/>
+      <w:numFmt w:val="bullet"/>
+      <w:lvlText w:val=""/>
+      <w:lvlJc w:val="left"/>
+      <w:pPr>
+        <w:ind w:left="6480" w:hanging="360"/>
+      </w:pPr>
+      <w:rPr>
+        <w:rFonts w:ascii="Wingdings" w:hAnsi="Wingdings" w:hint="default"/>
+      </w:rPr>
+    </w:lvl>
+  </w:abstractNum>
+  <w:abstractNum w:abstractNumId="1" w15:restartNumberingAfterBreak="0">
+    <w:nsid w:val="524C646F"/>
+    <w:multiLevelType w:val="hybridMultilevel"/>
+    <w:tmpl w:val="753CDF84"/>
+    <w:lvl w:ilvl="0" w:tplc="04090001">
+      <w:start w:val="1"/>
+      <w:numFmt w:val="bullet"/>
+      <w:lvlText w:val=""/>
+      <w:lvlJc w:val="left"/>
+      <w:pPr>
+        <w:ind w:left="720" w:hanging="360"/>
+      </w:pPr>
+      <w:rPr>
+        <w:rFonts w:ascii="Symbol" w:hAnsi="Symbol" w:hint="default"/>
+      </w:rPr>
+    </w:lvl>
+    <w:lvl w:ilvl="1" w:tplc="04090003" w:tentative="1">
+      <w:start w:val="1"/>
+      <w:numFmt w:val="bullet"/>
+      <w:lvlText w:val="o"/>
+      <w:lvlJc w:val="left"/>
+      <w:pPr>
+        <w:ind w:left="1440" w:hanging="360"/>
+      </w:pPr>
+      <w:rPr>
+        <w:rFonts w:ascii="Courier New" w:hAnsi="Courier New" w:cs="Courier New" w:hint="default"/>
+      </w:rPr>
+    </w:lvl>
+    <w:lvl w:ilvl="2" w:tplc="04090005" w:tentative="1">
+      <w:start w:val="1"/>
+      <w:numFmt w:val="bullet"/>
+      <w:lvlText w:val=""/>
+      <w:lvlJc w:val="left"/>
+      <w:pPr>
+        <w:ind w:left="2160" w:hanging="360"/>
+      </w:pPr>
+      <w:rPr>
+        <w:rFonts w:ascii="Wingdings" w:hAnsi="Wingdings" w:hint="default"/>
+      </w:rPr>
+    </w:lvl>
+    <w:lvl w:ilvl="3" w:tplc="04090001" w:tentative="1">
+      <w:start w:val="1"/>
+      <w:numFmt w:val="bullet"/>
+      <w:lvlText w:val=""/>
+      <w:lvlJc w:val="left"/>
+      <w:pPr>
+        <w:ind w:left="2880" w:hanging="360"/>
+      </w:pPr>
+      <w:rPr>
+        <w:rFonts w:ascii="Symbol" w:hAnsi="Symbol" w:hint="default"/>
+      </w:rPr>
+    </w:lvl>
+    <w:lvl w:ilvl="4" w:tplc="04090003" w:tentative="1">
+      <w:start w:val="1"/>
+      <w:numFmt w:val="bullet"/>
+      <w:lvlText w:val="o"/>
+      <w:lvlJc w:val="left"/>
+      <w:pPr>
+        <w:ind w:left="3600" w:hanging="360"/>
+      </w:pPr>
+      <w:rPr>
+        <w:rFonts w:ascii="Courier New" w:hAnsi="Courier New" w:cs="Courier New" w:hint="default"/>
+      </w:rPr>
+    </w:lvl>
+    <w:lvl w:ilvl="5" w:tplc="04090005" w:tentative="1">
+      <w:start w:val="1"/>
+      <w:numFmt w:val="bullet"/>
+      <w:lvlText w:val=""/>
+      <w:lvlJc w:val="left"/>
+      <w:pPr>
+        <w:ind w:left="4320" w:hanging="360"/>
+      </w:pPr>
+      <w:rPr>
+        <w:rFonts w:ascii="Wingdings" w:hAnsi="Wingdings" w:hint="default"/>
+      </w:rPr>
+    </w:lvl>
+    <w:lvl w:ilvl="6" w:tplc="04090001" w:tentative="1">
+      <w:start w:val="1"/>
+      <w:numFmt w:val="bullet"/>
+      <w:lvlText w:val=""/>
+      <w:lvlJc w:val="left"/>
+      <w:pPr>
+        <w:ind w:left="5040" w:hanging="360"/>
+      </w:pPr>
+      <w:rPr>
+        <w:rFonts w:ascii="Symbol" w:hAnsi="Symbol" w:hint="default"/>
+      </w:rPr>
+    </w:lvl>
+    <w:lvl w:ilvl="7" w:tplc="04090003" w:tentative="1">
+      <w:start w:val="1"/>
+      <w:numFmt w:val="bullet"/>
+      <w:lvlText w:val="o"/>
+      <w:lvlJc w:val="left"/>
+      <w:pPr>
+        <w:ind w:left="5760" w:hanging="360"/>
+      </w:pPr>
+      <w:rPr>
+        <w:rFonts w:ascii="Courier New" w:hAnsi="Courier New" w:cs="Courier New" w:hint="default"/>
+      </w:rPr>
+    </w:lvl>
+    <w:lvl w:ilvl="8" w:tplc="04090005" w:tentative="1">
+      <w:start w:val="1"/>
+      <w:numFmt w:val="bullet"/>
+      <w:lvlText w:val=""/>
+      <w:lvlJc w:val="left"/>
+      <w:pPr>
+        <w:ind w:left="6480" w:hanging="360"/>
+      </w:pPr>
+      <w:rPr>
+        <w:rFonts w:ascii="Wingdings" w:hAnsi="Wingdings" w:hint="default"/>
+      </w:rPr>
+    </w:lvl>
+  </w:abstractNum>
+  <w:abstractNum w:abstractNumId="2" w15:restartNumberingAfterBreak="0">
+    <w:nsid w:val="575177E6"/>
+    <w:multiLevelType w:val="hybridMultilevel"/>
+    <w:tmpl w:val="0BE00214"/>
+    <w:lvl w:ilvl="0" w:tplc="04090001">
+      <w:start w:val="1"/>
+      <w:numFmt w:val="bullet"/>
+      <w:lvlText w:val=""/>
+      <w:lvlJc w:val="left"/>
+      <w:pPr>
+        <w:ind w:left="720" w:hanging="360"/>
+      </w:pPr>
+      <w:rPr>
+        <w:rFonts w:ascii="Symbol" w:hAnsi="Symbol" w:hint="default"/>
+      </w:rPr>
+    </w:lvl>
+    <w:lvl w:ilvl="1" w:tplc="04090003" w:tentative="1">
+      <w:start w:val="1"/>
+      <w:numFmt w:val="bullet"/>
+      <w:lvlText w:val="o"/>
+      <w:lvlJc w:val="left"/>
+      <w:pPr>
+        <w:ind w:left="1440" w:hanging="360"/>
+      </w:pPr>
+      <w:rPr>
+        <w:rFonts w:ascii="Courier New" w:hAnsi="Courier New" w:cs="Courier New" w:hint="default"/>
+      </w:rPr>
+    </w:lvl>
+    <w:lvl w:ilvl="2" w:tplc="04090005" w:tentative="1">
+      <w:start w:val="1"/>
+      <w:numFmt w:val="bullet"/>
+      <w:lvlText w:val=""/>
+      <w:lvlJc w:val="left"/>
+      <w:pPr>
+        <w:ind w:left="2160" w:hanging="360"/>
+      </w:pPr>
+      <w:rPr>
+        <w:rFonts w:ascii="Wingdings" w:hAnsi="Wingdings" w:hint="default"/>
+      </w:rPr>
+    </w:lvl>
+    <w:lvl w:ilvl="3" w:tplc="04090001" w:tentative="1">
+      <w:start w:val="1"/>
+      <w:numFmt w:val="bullet"/>
+      <w:lvlText w:val=""/>
+      <w:lvlJc w:val="left"/>
+      <w:pPr>
+        <w:ind w:left="2880" w:hanging="360"/>
+      </w:pPr>
+      <w:rPr>
+        <w:rFonts w:ascii="Symbol" w:hAnsi="Symbol" w:hint="default"/>
+      </w:rPr>
+    </w:lvl>
+    <w:lvl w:ilvl="4" w:tplc="04090003" w:tentative="1">
+      <w:start w:val="1"/>
+      <w:numFmt w:val="bullet"/>
+      <w:lvlText w:val="o"/>
+      <w:lvlJc w:val="left"/>
+      <w:pPr>
+        <w:ind w:left="3600" w:hanging="360"/>
+      </w:pPr>
+      <w:rPr>
+        <w:rFonts w:ascii="Courier New" w:hAnsi="Courier New" w:cs="Courier New" w:hint="default"/>
+      </w:rPr>
+    </w:lvl>
+    <w:lvl w:ilvl="5" w:tplc="04090005" w:tentative="1">
+      <w:start w:val="1"/>
+      <w:numFmt w:val="bullet"/>
+      <w:lvlText w:val=""/>
+      <w:lvlJc w:val="left"/>
+      <w:pPr>
+        <w:ind w:left="4320" w:hanging="360"/>
+      </w:pPr>
+      <w:rPr>
+        <w:rFonts w:ascii="Wingdings" w:hAnsi="Wingdings" w:hint="default"/>
+      </w:rPr>
+    </w:lvl>
+    <w:lvl w:ilvl="6" w:tplc="04090001" w:tentative="1">
+      <w:start w:val="1"/>
+      <w:numFmt w:val="bullet"/>
+      <w:lvlText w:val=""/>
+      <w:lvlJc w:val="left"/>
+      <w:pPr>
+        <w:ind w:left="5040" w:hanging="360"/>
+      </w:pPr>
+      <w:rPr>
+        <w:rFonts w:ascii="Symbol" w:hAnsi="Symbol" w:hint="default"/>
+      </w:rPr>
+    </w:lvl>
+    <w:lvl w:ilvl="7" w:tplc="04090003" w:tentative="1">
+      <w:start w:val="1"/>
+      <w:numFmt w:val="bullet"/>
+      <w:lvlText w:val="o"/>
+      <w:lvlJc w:val="left"/>
+      <w:pPr>
+        <w:ind w:left="5760" w:hanging="360"/>
+      </w:pPr>
+      <w:rPr>
+        <w:rFonts w:ascii="Courier New" w:hAnsi="Courier New" w:cs="Courier New" w:hint="default"/>
+      </w:rPr>
+    </w:lvl>
+    <w:lvl w:ilvl="8" w:tplc="04090005" w:tentative="1">
+      <w:start w:val="1"/>
+      <w:numFmt w:val="bullet"/>
+      <w:lvlText w:val=""/>
+      <w:lvlJc w:val="left"/>
+      <w:pPr>
+        <w:ind w:left="6480" w:hanging="360"/>
+      </w:pPr>
+      <w:rPr>
+        <w:rFonts w:ascii="Wingdings" w:hAnsi="Wingdings" w:hint="default"/>
+      </w:rPr>
+    </w:lvl>
+  </w:abstractNum>
+  <w:abstractNum w:abstractNumId="3" w15:restartNumberingAfterBreak="0">
+    <w:nsid w:val="63271A60"/>
+    <w:multiLevelType w:val="hybridMultilevel"/>
+    <w:tmpl w:val="1766F0A0"/>
+    <w:lvl w:ilvl="0" w:tplc="0409000F">
+      <w:start w:val="1"/>
+      <w:numFmt w:val="decimal"/>
+      <w:lvlText w:val="%1."/>
+      <w:lvlJc w:val="left"/>
+      <w:pPr>
+        <w:ind w:left="720" w:hanging="360"/>
+      </w:pPr>
+    </w:lvl>
+    <w:lvl w:ilvl="1" w:tplc="04090019" w:tentative="1">
+      <w:start w:val="1"/>
+      <w:numFmt w:val="lowerLetter"/>
+      <w:lvlText w:val="%2."/>
+      <w:lvlJc w:val="left"/>
+      <w:pPr>
+        <w:ind w:left="1440" w:hanging="360"/>
+      </w:pPr>
+    </w:lvl>
+    <w:lvl w:ilvl="2" w:tplc="0409001B" w:tentative="1">
+      <w:start w:val="1"/>
+      <w:numFmt w:val="lowerRoman"/>
+      <w:lvlText w:val="%3."/>
+      <w:lvlJc w:val="right"/>
+      <w:pPr>
+        <w:ind w:left="2160" w:hanging="180"/>
+      </w:pPr>
+    </w:lvl>
+    <w:lvl w:ilvl="3" w:tplc="0409000F" w:tentative="1">
+      <w:start w:val="1"/>
+      <w:numFmt w:val="decimal"/>
+      <w:lvlText w:val="%4."/>
+      <w:lvlJc w:val="left"/>
+      <w:pPr>
+        <w:ind w:left="2880" w:hanging="360"/>
+      </w:pPr>
+    </w:lvl>
+    <w:lvl w:ilvl="4" w:tplc="04090019" w:tentative="1">
+      <w:start w:val="1"/>
+      <w:numFmt w:val="lowerLetter"/>
+      <w:lvlText w:val="%5."/>
+      <w:lvlJc w:val="left"/>
+      <w:pPr>
+        <w:ind w:left="3600" w:hanging="360"/>
+      </w:pPr>
+    </w:lvl>
+    <w:lvl w:ilvl="5" w:tplc="0409001B" w:tentative="1">
+      <w:start w:val="1"/>
+      <w:numFmt w:val="lowerRoman"/>
+      <w:lvlText w:val="%6."/>
+      <w:lvlJc w:val="right"/>
+      <w:pPr>
+        <w:ind w:left="4320" w:hanging="180"/>
+      </w:pPr>
+    </w:lvl>
+    <w:lvl w:ilvl="6" w:tplc="0409000F" w:tentative="1">
+      <w:start w:val="1"/>
+      <w:numFmt w:val="decimal"/>
+      <w:lvlText w:val="%7."/>
+      <w:lvlJc w:val="left"/>
+      <w:pPr>
+        <w:ind w:left="5040" w:hanging="360"/>
+      </w:pPr>
+    </w:lvl>
+    <w:lvl w:ilvl="7" w:tplc="04090019" w:tentative="1">
+      <w:start w:val="1"/>
+      <w:numFmt w:val="lowerLetter"/>
+      <w:lvlText w:val="%8."/>
+      <w:lvlJc w:val="left"/>
+      <w:pPr>
+        <w:ind w:left="5760" w:hanging="360"/>
+      </w:pPr>
+    </w:lvl>
+    <w:lvl w:ilvl="8" w:tplc="0409001B" w:tentative="1">
+      <w:start w:val="1"/>
+      <w:numFmt w:val="lowerRoman"/>
+      <w:lvlText w:val="%9."/>
+      <w:lvlJc w:val="right"/>
+      <w:pPr>
+        <w:ind w:left="6480" w:hanging="180"/>
+      </w:pPr>
+    </w:lvl>
+  </w:abstractNum>
+  <w:abstractNum w:abstractNumId="4" w15:restartNumberingAfterBreak="0">
+    <w:nsid w:val="7CF2366A"/>
+    <w:multiLevelType w:val="hybridMultilevel"/>
+    <w:tmpl w:val="9B327746"/>
+    <w:lvl w:ilvl="0" w:tplc="04090001">
+      <w:start w:val="1"/>
+      <w:numFmt w:val="bullet"/>
+      <w:lvlText w:val=""/>
+      <w:lvlJc w:val="left"/>
+      <w:pPr>
+        <w:ind w:left="720" w:hanging="360"/>
+      </w:pPr>
+      <w:rPr>
+        <w:rFonts w:ascii="Symbol" w:hAnsi="Symbol" w:hint="default"/>
+      </w:rPr>
+    </w:lvl>
+    <w:lvl w:ilvl="1" w:tplc="04090003" w:tentative="1">
+      <w:start w:val="1"/>
+      <w:numFmt w:val="bullet"/>
+      <w:lvlText w:val="o"/>
+      <w:lvlJc w:val="left"/>
+      <w:pPr>
+        <w:ind w:left="1440" w:hanging="360"/>
+      </w:pPr>
+      <w:rPr>
+        <w:rFonts w:ascii="Courier New" w:hAnsi="Courier New" w:cs="Courier New" w:hint="default"/>
+      </w:rPr>
+    </w:lvl>
+    <w:lvl w:ilvl="2" w:tplc="04090005" w:tentative="1">
+      <w:start w:val="1"/>
+      <w:numFmt w:val="bullet"/>
+      <w:lvlText w:val=""/>
+      <w:lvlJc w:val="left"/>
+      <w:pPr>
+        <w:ind w:left="2160" w:hanging="360"/>
+      </w:pPr>
+      <w:rPr>
+        <w:rFonts w:ascii="Wingdings" w:hAnsi="Wingdings" w:hint="default"/>
+      </w:rPr>
+    </w:lvl>
+    <w:lvl w:ilvl="3" w:tplc="04090001" w:tentative="1">
+      <w:start w:val="1"/>
+      <w:numFmt w:val="bullet"/>
+      <w:lvlText w:val=""/>
+      <w:lvlJc w:val="left"/>
+      <w:pPr>
+        <w:ind w:left="2880" w:hanging="360"/>
+      </w:pPr>
+      <w:rPr>
+        <w:rFonts w:ascii="Symbol" w:hAnsi="Symbol" w:hint="default"/>
+      </w:rPr>
+    </w:lvl>
+    <w:lvl w:ilvl="4" w:tplc="04090003" w:tentative="1">
+      <w:start w:val="1"/>
+      <w:numFmt w:val="bullet"/>
+      <w:lvlText w:val="o"/>
+      <w:lvlJc w:val="left"/>
+      <w:pPr>
+        <w:ind w:left="3600" w:hanging="360"/>
+      </w:pPr>
+      <w:rPr>
+        <w:rFonts w:ascii="Courier New" w:hAnsi="Courier New" w:cs="Courier New" w:hint="default"/>
+      </w:rPr>
+    </w:lvl>
+    <w:lvl w:ilvl="5" w:tplc="04090005" w:tentative="1">
+      <w:start w:val="1"/>
+      <w:numFmt w:val="bullet"/>
+      <w:lvlText w:val=""/>
+      <w:lvlJc w:val="left"/>
+      <w:pPr>
+        <w:ind w:left="4320" w:hanging="360"/>
+      </w:pPr>
+      <w:rPr>
+        <w:rFonts w:ascii="Wingdings" w:hAnsi="Wingdings" w:hint="default"/>
+      </w:rPr>
+    </w:lvl>
+    <w:lvl w:ilvl="6" w:tplc="04090001" w:tentative="1">
+      <w:start w:val="1"/>
+      <w:numFmt w:val="bullet"/>
+      <w:lvlText w:val=""/>
+      <w:lvlJc w:val="left"/>
+      <w:pPr>
+        <w:ind w:left="5040" w:hanging="360"/>
+      </w:pPr>
+      <w:rPr>
+        <w:rFonts w:ascii="Symbol" w:hAnsi="Symbol" w:hint="default"/>
+      </w:rPr>
+    </w:lvl>
+    <w:lvl w:ilvl="7" w:tplc="04090003" w:tentative="1">
+      <w:start w:val="1"/>
+      <w:numFmt w:val="bullet"/>
+      <w:lvlText w:val="o"/>
+      <w:lvlJc w:val="left"/>
+      <w:pPr>
+        <w:ind w:left="5760" w:hanging="360"/>
+      </w:pPr>
+      <w:rPr>
+        <w:rFonts w:ascii="Courier New" w:hAnsi="Courier New" w:cs="Courier New" w:hint="default"/>
+      </w:rPr>
+    </w:lvl>
+    <w:lvl w:ilvl="8" w:tplc="04090005" w:tentative="1">
+      <w:start w:val="1"/>
+      <w:numFmt w:val="bullet"/>
+      <w:lvlText w:val=""/>
+      <w:lvlJc w:val="left"/>
+      <w:pPr>
+        <w:ind w:left="6480" w:hanging="360"/>
+      </w:pPr>
+      <w:rPr>
+        <w:rFonts w:ascii="Wingdings" w:hAnsi="Wingdings" w:hint="default"/>
+      </w:rPr>
+    </w:lvl>
+  </w:abstractNum>
+  <w:num w:numId="1">
+    <w:abstractNumId w:val="2"/>
+  </w:num>
+  <w:num w:numId="2">
+    <w:abstractNumId w:val="4"/>
+  </w:num>
+  <w:num w:numId="3">
+    <w:abstractNumId w:val="0"/>
+  </w:num>
+  <w:num w:numId="4">
+    <w:abstractNumId w:val="1"/>
+  </w:num>
+  <w:num w:numId="5">
+    <w:abstractNumId w:val="3"/>
+  </w:num>
+</w:numbering>
 </file>
 
 <file path=word/styles.xml><?xml version="1.0" encoding="utf-8"?>
@@ -719,7 +2745,6 @@
   <w:style w:type="character" w:default="1" w:styleId="DefaultParagraphFont">
     <w:name w:val="Default Paragraph Font"/>
     <w:uiPriority w:val="1"/>
-    <w:semiHidden/>
     <w:unhideWhenUsed/>
   </w:style>
   <w:style w:type="table" w:default="1" w:styleId="TableNormal">
@@ -792,6 +2817,17 @@
       <w:sz w:val="18"/>
       <w:szCs w:val="18"/>
     </w:rPr>
+  </w:style>
+  <w:style w:type="paragraph" w:styleId="ListParagraph">
+    <w:name w:val="List Paragraph"/>
+    <w:basedOn w:val="Normal"/>
+    <w:uiPriority w:val="34"/>
+    <w:qFormat/>
+    <w:rsid w:val="00767EE4"/>
+    <w:pPr>
+      <w:ind w:left="720"/>
+      <w:contextualSpacing/>
+    </w:pPr>
   </w:style>
 </w:styles>
 </file>

</xml_diff>